<commit_message>
Updated Activity Diagrams and added description for Use Cases
</commit_message>
<xml_diff>
--- a/team_project_final_report.docx
+++ b/team_project_final_report.docx
@@ -4792,8 +4792,41 @@
           </wp:inline>
         </w:drawing>
       </w:r>
-      <w:r>
-        <w:br w:type="page"/>
+    </w:p>
+    <w:p>
+      <w:pPr>
+        <w:ind w:firstLine="540"/>
+      </w:pPr>
+      <w:r>
+        <w:t xml:space="preserve">Five use cases have been identified for this software system. First, the </w:t>
+      </w:r>
+      <w:proofErr w:type="gramStart"/>
+      <w:r>
+        <w:t>system shall</w:t>
+      </w:r>
+      <w:proofErr w:type="gramEnd"/>
+      <w:r>
+        <w:t xml:space="preserve"> allow the user to import grades from folder on their computer. The data stored in Excel files should be read and inserted into the database. Second, the system shall allow the user to add a single grade. The entered grade information should be inserted into the database. Third, the </w:t>
+      </w:r>
+      <w:proofErr w:type="gramStart"/>
+      <w:r>
+        <w:t>system shall</w:t>
+      </w:r>
+      <w:proofErr w:type="gramEnd"/>
+      <w:r>
+        <w:t xml:space="preserve"> allow the user to delete a grade. When the user selects the grade record to be deleted, the record should be removed from the database. Fourth, the system shall allow the user to edit a grade. When the user selects the grade record to be edited, the </w:t>
+      </w:r>
+      <w:r>
+        <w:lastRenderedPageBreak/>
+        <w:t xml:space="preserve">system should prompt the user to enter the updated grade information. The system should then update the grade record in the database. Fifth, the system shall allow the user to print the transcript of a student. The user shall enter a student </w:t>
+      </w:r>
+      <w:proofErr w:type="gramStart"/>
+      <w:r>
+        <w:t>id</w:t>
+      </w:r>
+      <w:proofErr w:type="gramEnd"/>
+      <w:r>
+        <w:t xml:space="preserve"> and the system shall create a PDF file for the user to print.</w:t>
       </w:r>
     </w:p>
     <w:p>
@@ -4807,7 +4840,6 @@
       </w:pPr>
       <w:bookmarkStart w:id="8" w:name="_Toc183982595"/>
       <w:r>
-        <w:lastRenderedPageBreak/>
         <w:t>Class</w:t>
       </w:r>
       <w:r>
@@ -4827,7 +4859,7 @@
           <w:noProof/>
         </w:rPr>
         <w:drawing>
-          <wp:anchor distT="0" distB="0" distL="114300" distR="114300" simplePos="0" relativeHeight="251674624" behindDoc="0" locked="0" layoutInCell="1" allowOverlap="1" wp14:anchorId="7A297E05" wp14:editId="2787FBD6">
+          <wp:anchor distT="0" distB="0" distL="114300" distR="114300" simplePos="0" relativeHeight="251674624" behindDoc="0" locked="0" layoutInCell="1" allowOverlap="1" wp14:anchorId="7A297E05" wp14:editId="5D4120D2">
             <wp:simplePos x="0" y="0"/>
             <wp:positionH relativeFrom="margin">
               <wp:posOffset>38100</wp:posOffset>
@@ -4939,6 +4971,9 @@
       <w:bookmarkStart w:id="11" w:name="_Toc181641918"/>
       <w:bookmarkStart w:id="12" w:name="_Toc183982597"/>
       <w:r>
+        <w:rPr>
+          <w:noProof/>
+        </w:rPr>
         <w:drawing>
           <wp:anchor distT="0" distB="0" distL="114300" distR="114300" simplePos="0" relativeHeight="251675648" behindDoc="0" locked="0" layoutInCell="1" allowOverlap="1" wp14:anchorId="5F044722" wp14:editId="7C75897E">
             <wp:simplePos x="0" y="0"/>
@@ -5031,8 +5066,11 @@
     </w:p>
     <w:p>
       <w:r>
+        <w:rPr>
+          <w:noProof/>
+        </w:rPr>
         <w:drawing>
-          <wp:anchor distT="0" distB="0" distL="114300" distR="114300" simplePos="0" relativeHeight="251676672" behindDoc="0" locked="0" layoutInCell="1" allowOverlap="1" wp14:anchorId="1839E5B6" wp14:editId="6A24F997">
+          <wp:anchor distT="0" distB="0" distL="114300" distR="114300" simplePos="0" relativeHeight="251676672" behindDoc="0" locked="0" layoutInCell="1" allowOverlap="1" wp14:anchorId="1839E5B6" wp14:editId="34132361">
             <wp:simplePos x="0" y="0"/>
             <wp:positionH relativeFrom="margin">
               <wp:align>right</wp:align>
@@ -5113,6 +5151,9 @@
     </w:p>
     <w:p>
       <w:r>
+        <w:rPr>
+          <w:noProof/>
+        </w:rPr>
         <w:drawing>
           <wp:anchor distT="0" distB="0" distL="114300" distR="114300" simplePos="0" relativeHeight="251677696" behindDoc="0" locked="0" layoutInCell="1" allowOverlap="1" wp14:anchorId="61EBC7DE" wp14:editId="4D9BAE38">
             <wp:simplePos x="0" y="0"/>
@@ -5200,8 +5241,11 @@
     <w:p/>
     <w:p>
       <w:r>
+        <w:rPr>
+          <w:noProof/>
+        </w:rPr>
         <w:drawing>
-          <wp:anchor distT="0" distB="0" distL="114300" distR="114300" simplePos="0" relativeHeight="251678720" behindDoc="0" locked="0" layoutInCell="1" allowOverlap="1" wp14:anchorId="010C826C" wp14:editId="66A52FBB">
+          <wp:anchor distT="0" distB="0" distL="114300" distR="114300" simplePos="0" relativeHeight="251678720" behindDoc="0" locked="0" layoutInCell="1" allowOverlap="1" wp14:anchorId="010C826C" wp14:editId="1664CCD7">
             <wp:simplePos x="0" y="0"/>
             <wp:positionH relativeFrom="margin">
               <wp:align>right</wp:align>
@@ -5299,7 +5343,7 @@
           <w:noProof/>
         </w:rPr>
         <w:drawing>
-          <wp:anchor distT="0" distB="0" distL="114300" distR="114300" simplePos="0" relativeHeight="251679744" behindDoc="0" locked="0" layoutInCell="1" allowOverlap="1" wp14:anchorId="4BBF9E6E" wp14:editId="3D1841E8">
+          <wp:anchor distT="0" distB="0" distL="114300" distR="114300" simplePos="0" relativeHeight="251679744" behindDoc="0" locked="0" layoutInCell="1" allowOverlap="1" wp14:anchorId="4BBF9E6E" wp14:editId="25B47121">
             <wp:simplePos x="0" y="0"/>
             <wp:positionH relativeFrom="margin">
               <wp:align>right</wp:align>
@@ -5438,13 +5482,12 @@
         <w:rPr>
           <w:b/>
           <w:bCs/>
-          <w:noProof/>
         </w:rPr>
         <w:drawing>
-          <wp:inline distT="0" distB="0" distL="0" distR="0" wp14:anchorId="77163682" wp14:editId="73BCE819">
-            <wp:extent cx="5242850" cy="3648710"/>
-            <wp:effectExtent l="0" t="0" r="2540" b="0"/>
-            <wp:docPr id="2095681905" name="Picture 8" descr="A diagram of a software process&#10;&#10;Description automatically generated"/>
+          <wp:inline distT="0" distB="0" distL="0" distR="0" wp14:anchorId="6DF5F564" wp14:editId="61DFBA48">
+            <wp:extent cx="5943600" cy="4295775"/>
+            <wp:effectExtent l="0" t="0" r="0" b="9525"/>
+            <wp:docPr id="1192944889" name="Picture 6" descr="A diagram of a flowchart&#10;&#10;Description automatically generated"/>
             <wp:cNvGraphicFramePr>
               <a:graphicFrameLocks xmlns:a="http://schemas.openxmlformats.org/drawingml/2006/main" noChangeAspect="1"/>
             </wp:cNvGraphicFramePr>
@@ -5452,8 +5495,10 @@
               <a:graphicData uri="http://schemas.openxmlformats.org/drawingml/2006/picture">
                 <pic:pic xmlns:pic="http://schemas.openxmlformats.org/drawingml/2006/picture">
                   <pic:nvPicPr>
-                    <pic:cNvPr id="2095681905" name="Picture 8" descr="A diagram of a software process&#10;&#10;Description automatically generated"/>
-                    <pic:cNvPicPr/>
+                    <pic:cNvPr id="1192944889" name="Picture 6" descr="A diagram of a flowchart&#10;&#10;Description automatically generated"/>
+                    <pic:cNvPicPr>
+                      <a:picLocks noChangeAspect="1" noChangeArrowheads="1"/>
+                    </pic:cNvPicPr>
                   </pic:nvPicPr>
                   <pic:blipFill>
                     <a:blip r:embed="rId30">
@@ -5463,18 +5508,23 @@
                         </a:ext>
                       </a:extLst>
                     </a:blip>
+                    <a:srcRect/>
                     <a:stretch>
                       <a:fillRect/>
                     </a:stretch>
                   </pic:blipFill>
-                  <pic:spPr>
+                  <pic:spPr bwMode="auto">
                     <a:xfrm>
                       <a:off x="0" y="0"/>
-                      <a:ext cx="5249235" cy="3653154"/>
+                      <a:ext cx="5943600" cy="4295775"/>
                     </a:xfrm>
                     <a:prstGeom prst="rect">
                       <a:avLst/>
                     </a:prstGeom>
+                    <a:noFill/>
+                    <a:ln>
+                      <a:noFill/>
+                    </a:ln>
                   </pic:spPr>
                 </pic:pic>
               </a:graphicData>
@@ -5482,13 +5532,20 @@
           </wp:inline>
         </w:drawing>
       </w:r>
-    </w:p>
-    <w:p>
-      <w:pPr>
+      <w:r>
         <w:rPr>
           <w:b/>
           <w:bCs/>
         </w:rPr>
+        <w:br/>
+      </w:r>
+    </w:p>
+    <w:p>
+      <w:pPr>
+        <w:rPr>
+          <w:b/>
+          <w:bCs/>
+        </w:rPr>
       </w:pPr>
     </w:p>
     <w:p>
@@ -5498,6 +5555,7 @@
       </w:pPr>
       <w:bookmarkStart w:id="24" w:name="_Toc183982604"/>
       <w:r>
+        <w:lastRenderedPageBreak/>
         <w:t>Use Case 2: Add Grade</w:t>
       </w:r>
       <w:bookmarkEnd w:id="24"/>
@@ -5514,13 +5572,12 @@
         <w:rPr>
           <w:b/>
           <w:bCs/>
-          <w:noProof/>
         </w:rPr>
         <w:drawing>
-          <wp:inline distT="0" distB="0" distL="0" distR="0" wp14:anchorId="5484578E" wp14:editId="11D4C470">
-            <wp:extent cx="5275106" cy="3126740"/>
+          <wp:inline distT="0" distB="0" distL="0" distR="0" wp14:anchorId="7CA96131" wp14:editId="5CCEAD63">
+            <wp:extent cx="5943600" cy="3562350"/>
             <wp:effectExtent l="0" t="0" r="0" b="0"/>
-            <wp:docPr id="2122006395" name="Picture 9" descr="A diagram of a system&#10;&#10;Description automatically generated"/>
+            <wp:docPr id="1139759364" name="Picture 8" descr="A diagram of a system&#10;&#10;Description automatically generated"/>
             <wp:cNvGraphicFramePr>
               <a:graphicFrameLocks xmlns:a="http://schemas.openxmlformats.org/drawingml/2006/main" noChangeAspect="1"/>
             </wp:cNvGraphicFramePr>
@@ -5528,8 +5585,10 @@
               <a:graphicData uri="http://schemas.openxmlformats.org/drawingml/2006/picture">
                 <pic:pic xmlns:pic="http://schemas.openxmlformats.org/drawingml/2006/picture">
                   <pic:nvPicPr>
-                    <pic:cNvPr id="2122006395" name="Picture 9" descr="A diagram of a system&#10;&#10;Description automatically generated"/>
-                    <pic:cNvPicPr/>
+                    <pic:cNvPr id="1139759364" name="Picture 8" descr="A diagram of a system&#10;&#10;Description automatically generated"/>
+                    <pic:cNvPicPr>
+                      <a:picLocks noChangeAspect="1" noChangeArrowheads="1"/>
+                    </pic:cNvPicPr>
                   </pic:nvPicPr>
                   <pic:blipFill>
                     <a:blip r:embed="rId31">
@@ -5539,18 +5598,23 @@
                         </a:ext>
                       </a:extLst>
                     </a:blip>
+                    <a:srcRect/>
                     <a:stretch>
                       <a:fillRect/>
                     </a:stretch>
                   </pic:blipFill>
-                  <pic:spPr>
+                  <pic:spPr bwMode="auto">
                     <a:xfrm>
                       <a:off x="0" y="0"/>
-                      <a:ext cx="5282652" cy="3131213"/>
+                      <a:ext cx="5943600" cy="3562350"/>
                     </a:xfrm>
                     <a:prstGeom prst="rect">
                       <a:avLst/>
                     </a:prstGeom>
+                    <a:noFill/>
+                    <a:ln>
+                      <a:noFill/>
+                    </a:ln>
                   </pic:spPr>
                 </pic:pic>
               </a:graphicData>
@@ -5558,6 +5622,13 @@
           </wp:inline>
         </w:drawing>
       </w:r>
+      <w:r>
+        <w:rPr>
+          <w:b/>
+          <w:bCs/>
+        </w:rPr>
+        <w:br/>
+      </w:r>
     </w:p>
     <w:p>
       <w:pPr>
@@ -5592,13 +5663,12 @@
         <w:rPr>
           <w:b/>
           <w:bCs/>
-          <w:noProof/>
         </w:rPr>
         <w:drawing>
-          <wp:inline distT="0" distB="0" distL="0" distR="0" wp14:anchorId="5AC1E2A5" wp14:editId="195F0C9D">
-            <wp:extent cx="5354320" cy="3201723"/>
-            <wp:effectExtent l="0" t="0" r="5080" b="0"/>
-            <wp:docPr id="1555595618" name="Picture 10" descr="A diagram of a system&#10;&#10;Description automatically generated"/>
+          <wp:inline distT="0" distB="0" distL="0" distR="0" wp14:anchorId="40C66578" wp14:editId="28BC3E97">
+            <wp:extent cx="5943600" cy="3562350"/>
+            <wp:effectExtent l="0" t="0" r="0" b="0"/>
+            <wp:docPr id="1170182191" name="Picture 10" descr="A screenshot of a computer&#10;&#10;Description automatically generated"/>
             <wp:cNvGraphicFramePr>
               <a:graphicFrameLocks xmlns:a="http://schemas.openxmlformats.org/drawingml/2006/main" noChangeAspect="1"/>
             </wp:cNvGraphicFramePr>
@@ -5606,8 +5676,10 @@
               <a:graphicData uri="http://schemas.openxmlformats.org/drawingml/2006/picture">
                 <pic:pic xmlns:pic="http://schemas.openxmlformats.org/drawingml/2006/picture">
                   <pic:nvPicPr>
-                    <pic:cNvPr id="1555595618" name="Picture 10" descr="A diagram of a system&#10;&#10;Description automatically generated"/>
-                    <pic:cNvPicPr/>
+                    <pic:cNvPr id="1170182191" name="Picture 10" descr="A screenshot of a computer&#10;&#10;Description automatically generated"/>
+                    <pic:cNvPicPr>
+                      <a:picLocks noChangeAspect="1" noChangeArrowheads="1"/>
+                    </pic:cNvPicPr>
                   </pic:nvPicPr>
                   <pic:blipFill>
                     <a:blip r:embed="rId32">
@@ -5617,18 +5689,23 @@
                         </a:ext>
                       </a:extLst>
                     </a:blip>
+                    <a:srcRect/>
                     <a:stretch>
                       <a:fillRect/>
                     </a:stretch>
                   </pic:blipFill>
-                  <pic:spPr>
+                  <pic:spPr bwMode="auto">
                     <a:xfrm>
                       <a:off x="0" y="0"/>
-                      <a:ext cx="5373958" cy="3213466"/>
+                      <a:ext cx="5943600" cy="3562350"/>
                     </a:xfrm>
                     <a:prstGeom prst="rect">
                       <a:avLst/>
                     </a:prstGeom>
+                    <a:noFill/>
+                    <a:ln>
+                      <a:noFill/>
+                    </a:ln>
                   </pic:spPr>
                 </pic:pic>
               </a:graphicData>
@@ -5636,6 +5713,13 @@
           </wp:inline>
         </w:drawing>
       </w:r>
+      <w:r>
+        <w:rPr>
+          <w:b/>
+          <w:bCs/>
+        </w:rPr>
+        <w:br/>
+      </w:r>
     </w:p>
     <w:p>
       <w:pPr>
@@ -5653,6 +5737,7 @@
       </w:pPr>
       <w:bookmarkStart w:id="26" w:name="_Toc183982606"/>
       <w:r>
+        <w:lastRenderedPageBreak/>
         <w:t>Use Case 4: Edit Grade</w:t>
       </w:r>
       <w:bookmarkEnd w:id="26"/>
@@ -5669,13 +5754,12 @@
         <w:rPr>
           <w:b/>
           <w:bCs/>
-          <w:noProof/>
         </w:rPr>
         <w:drawing>
-          <wp:inline distT="0" distB="0" distL="0" distR="0" wp14:anchorId="484843E3" wp14:editId="6881416C">
-            <wp:extent cx="5433237" cy="3244850"/>
-            <wp:effectExtent l="0" t="0" r="2540" b="0"/>
-            <wp:docPr id="746712552" name="Picture 11" descr="A diagram of a system&#10;&#10;Description automatically generated"/>
+          <wp:inline distT="0" distB="0" distL="0" distR="0" wp14:anchorId="7985D99E" wp14:editId="61D1D8A7">
+            <wp:extent cx="5943600" cy="3562350"/>
+            <wp:effectExtent l="0" t="0" r="0" b="0"/>
+            <wp:docPr id="883790280" name="Picture 12" descr="A screenshot of a computer&#10;&#10;Description automatically generated"/>
             <wp:cNvGraphicFramePr>
               <a:graphicFrameLocks xmlns:a="http://schemas.openxmlformats.org/drawingml/2006/main" noChangeAspect="1"/>
             </wp:cNvGraphicFramePr>
@@ -5683,8 +5767,10 @@
               <a:graphicData uri="http://schemas.openxmlformats.org/drawingml/2006/picture">
                 <pic:pic xmlns:pic="http://schemas.openxmlformats.org/drawingml/2006/picture">
                   <pic:nvPicPr>
-                    <pic:cNvPr id="746712552" name="Picture 11" descr="A diagram of a system&#10;&#10;Description automatically generated"/>
-                    <pic:cNvPicPr/>
+                    <pic:cNvPr id="883790280" name="Picture 12" descr="A screenshot of a computer&#10;&#10;Description automatically generated"/>
+                    <pic:cNvPicPr>
+                      <a:picLocks noChangeAspect="1" noChangeArrowheads="1"/>
+                    </pic:cNvPicPr>
                   </pic:nvPicPr>
                   <pic:blipFill>
                     <a:blip r:embed="rId33">
@@ -5694,18 +5780,23 @@
                         </a:ext>
                       </a:extLst>
                     </a:blip>
+                    <a:srcRect/>
                     <a:stretch>
                       <a:fillRect/>
                     </a:stretch>
                   </pic:blipFill>
-                  <pic:spPr>
+                  <pic:spPr bwMode="auto">
                     <a:xfrm>
                       <a:off x="0" y="0"/>
-                      <a:ext cx="5442110" cy="3250149"/>
+                      <a:ext cx="5943600" cy="3562350"/>
                     </a:xfrm>
                     <a:prstGeom prst="rect">
                       <a:avLst/>
                     </a:prstGeom>
+                    <a:noFill/>
+                    <a:ln>
+                      <a:noFill/>
+                    </a:ln>
                   </pic:spPr>
                 </pic:pic>
               </a:graphicData>
@@ -5713,6 +5804,13 @@
           </wp:inline>
         </w:drawing>
       </w:r>
+      <w:r>
+        <w:rPr>
+          <w:b/>
+          <w:bCs/>
+        </w:rPr>
+        <w:br/>
+      </w:r>
     </w:p>
     <w:p>
       <w:pPr>
@@ -5747,13 +5845,12 @@
         <w:rPr>
           <w:b/>
           <w:bCs/>
-          <w:noProof/>
         </w:rPr>
         <w:drawing>
-          <wp:inline distT="0" distB="0" distL="0" distR="0" wp14:anchorId="33960D17" wp14:editId="754F6B5E">
-            <wp:extent cx="5297140" cy="3163570"/>
-            <wp:effectExtent l="0" t="0" r="0" b="0"/>
-            <wp:docPr id="1983262009" name="Picture 13" descr="A diagram of a document&#10;&#10;Description automatically generated"/>
+          <wp:inline distT="0" distB="0" distL="0" distR="0" wp14:anchorId="149530FF" wp14:editId="54ADAC36">
+            <wp:extent cx="5943600" cy="5076825"/>
+            <wp:effectExtent l="0" t="0" r="0" b="9525"/>
+            <wp:docPr id="1962560401" name="Picture 14" descr="A diagram of a system&#10;&#10;Description automatically generated"/>
             <wp:cNvGraphicFramePr>
               <a:graphicFrameLocks xmlns:a="http://schemas.openxmlformats.org/drawingml/2006/main" noChangeAspect="1"/>
             </wp:cNvGraphicFramePr>
@@ -5761,8 +5858,10 @@
               <a:graphicData uri="http://schemas.openxmlformats.org/drawingml/2006/picture">
                 <pic:pic xmlns:pic="http://schemas.openxmlformats.org/drawingml/2006/picture">
                   <pic:nvPicPr>
-                    <pic:cNvPr id="1983262009" name="Picture 13" descr="A diagram of a document&#10;&#10;Description automatically generated"/>
-                    <pic:cNvPicPr/>
+                    <pic:cNvPr id="1962560401" name="Picture 14" descr="A diagram of a system&#10;&#10;Description automatically generated"/>
+                    <pic:cNvPicPr>
+                      <a:picLocks noChangeAspect="1" noChangeArrowheads="1"/>
+                    </pic:cNvPicPr>
                   </pic:nvPicPr>
                   <pic:blipFill>
                     <a:blip r:embed="rId34">
@@ -5772,18 +5871,23 @@
                         </a:ext>
                       </a:extLst>
                     </a:blip>
+                    <a:srcRect/>
                     <a:stretch>
                       <a:fillRect/>
                     </a:stretch>
                   </pic:blipFill>
-                  <pic:spPr>
+                  <pic:spPr bwMode="auto">
                     <a:xfrm>
                       <a:off x="0" y="0"/>
-                      <a:ext cx="5303330" cy="3167267"/>
+                      <a:ext cx="5943600" cy="5076825"/>
                     </a:xfrm>
                     <a:prstGeom prst="rect">
                       <a:avLst/>
                     </a:prstGeom>
+                    <a:noFill/>
+                    <a:ln>
+                      <a:noFill/>
+                    </a:ln>
                   </pic:spPr>
                 </pic:pic>
               </a:graphicData>
@@ -5791,6 +5895,13 @@
           </wp:inline>
         </w:drawing>
       </w:r>
+      <w:r>
+        <w:rPr>
+          <w:b/>
+          <w:bCs/>
+        </w:rPr>
+        <w:br/>
+      </w:r>
     </w:p>
     <w:p>
       <w:pPr>
@@ -5813,6 +5924,7 @@
       <w:bookmarkStart w:id="28" w:name="_Toc181870283"/>
       <w:bookmarkStart w:id="29" w:name="_Toc183982608"/>
       <w:r>
+        <w:lastRenderedPageBreak/>
         <w:t>State Diagram</w:t>
       </w:r>
       <w:bookmarkEnd w:id="28"/>
@@ -5881,7 +5993,6 @@
       <w:bookmarkStart w:id="30" w:name="_Toc181870284"/>
       <w:bookmarkStart w:id="31" w:name="_Toc183982609"/>
       <w:r>
-        <w:lastRenderedPageBreak/>
         <w:t>Database Design</w:t>
       </w:r>
       <w:bookmarkEnd w:id="30"/>
@@ -5973,6 +6084,7 @@
       <w:bookmarkStart w:id="34" w:name="_Toc181870286"/>
       <w:bookmarkStart w:id="35" w:name="_Toc183982611"/>
       <w:r>
+        <w:lastRenderedPageBreak/>
         <w:t>Table Schema</w:t>
       </w:r>
       <w:bookmarkEnd w:id="34"/>

</xml_diff>

<commit_message>
Refreshed the table of contents in final report
</commit_message>
<xml_diff>
--- a/team_project_final_report.docx
+++ b/team_project_final_report.docx
@@ -810,7 +810,7 @@
             </w:rPr>
             <w:fldChar w:fldCharType="separate"/>
           </w:r>
-          <w:hyperlink w:anchor="_Toc183982587" w:history="1">
+          <w:hyperlink w:anchor="_Toc184292910" w:history="1">
             <w:r>
               <w:rPr>
                 <w:rStyle w:val="Hyperlink"/>
@@ -857,7 +857,7 @@
                 <w:noProof/>
                 <w:webHidden/>
               </w:rPr>
-              <w:instrText xml:space="preserve"> PAGEREF _Toc183982587 \h </w:instrText>
+              <w:instrText xml:space="preserve"> PAGEREF _Toc184292910 \h </w:instrText>
             </w:r>
             <w:r>
               <w:rPr>
@@ -904,7 +904,7 @@
               <w:szCs w:val="24"/>
             </w:rPr>
           </w:pPr>
-          <w:hyperlink w:anchor="_Toc183982588" w:history="1">
+          <w:hyperlink w:anchor="_Toc184292911" w:history="1">
             <w:r>
               <w:rPr>
                 <w:rStyle w:val="Hyperlink"/>
@@ -949,7 +949,7 @@
                 <w:noProof/>
                 <w:webHidden/>
               </w:rPr>
-              <w:instrText xml:space="preserve"> PAGEREF _Toc183982588 \h </w:instrText>
+              <w:instrText xml:space="preserve"> PAGEREF _Toc184292911 \h </w:instrText>
             </w:r>
             <w:r>
               <w:rPr>
@@ -996,7 +996,7 @@
               <w:szCs w:val="24"/>
             </w:rPr>
           </w:pPr>
-          <w:hyperlink w:anchor="_Toc183982589" w:history="1">
+          <w:hyperlink w:anchor="_Toc184292912" w:history="1">
             <w:r>
               <w:rPr>
                 <w:rStyle w:val="Hyperlink"/>
@@ -1041,7 +1041,7 @@
                 <w:noProof/>
                 <w:webHidden/>
               </w:rPr>
-              <w:instrText xml:space="preserve"> PAGEREF _Toc183982589 \h </w:instrText>
+              <w:instrText xml:space="preserve"> PAGEREF _Toc184292912 \h </w:instrText>
             </w:r>
             <w:r>
               <w:rPr>
@@ -1088,7 +1088,7 @@
               <w:noProof/>
             </w:rPr>
           </w:pPr>
-          <w:hyperlink w:anchor="_Toc183982590" w:history="1">
+          <w:hyperlink w:anchor="_Toc184292913" w:history="1">
             <w:r>
               <w:rPr>
                 <w:rStyle w:val="Hyperlink"/>
@@ -1135,7 +1135,7 @@
                 <w:noProof/>
                 <w:webHidden/>
               </w:rPr>
-              <w:instrText xml:space="preserve"> PAGEREF _Toc183982590 \h </w:instrText>
+              <w:instrText xml:space="preserve"> PAGEREF _Toc184292913 \h </w:instrText>
             </w:r>
             <w:r>
               <w:rPr>
@@ -1182,7 +1182,7 @@
               <w:noProof/>
             </w:rPr>
           </w:pPr>
-          <w:hyperlink w:anchor="_Toc183982591" w:history="1">
+          <w:hyperlink w:anchor="_Toc184292914" w:history="1">
             <w:r>
               <w:rPr>
                 <w:rStyle w:val="Hyperlink"/>
@@ -1229,7 +1229,7 @@
                 <w:noProof/>
                 <w:webHidden/>
               </w:rPr>
-              <w:instrText xml:space="preserve"> PAGEREF _Toc183982591 \h </w:instrText>
+              <w:instrText xml:space="preserve"> PAGEREF _Toc184292914 \h </w:instrText>
             </w:r>
             <w:r>
               <w:rPr>
@@ -1276,7 +1276,7 @@
               <w:szCs w:val="24"/>
             </w:rPr>
           </w:pPr>
-          <w:hyperlink w:anchor="_Toc183982592" w:history="1">
+          <w:hyperlink w:anchor="_Toc184292915" w:history="1">
             <w:r>
               <w:rPr>
                 <w:rStyle w:val="Hyperlink"/>
@@ -1321,7 +1321,7 @@
                 <w:noProof/>
                 <w:webHidden/>
               </w:rPr>
-              <w:instrText xml:space="preserve"> PAGEREF _Toc183982592 \h </w:instrText>
+              <w:instrText xml:space="preserve"> PAGEREF _Toc184292915 \h </w:instrText>
             </w:r>
             <w:r>
               <w:rPr>
@@ -1368,7 +1368,7 @@
               <w:szCs w:val="24"/>
             </w:rPr>
           </w:pPr>
-          <w:hyperlink w:anchor="_Toc183982593" w:history="1">
+          <w:hyperlink w:anchor="_Toc184292916" w:history="1">
             <w:r>
               <w:rPr>
                 <w:rStyle w:val="Hyperlink"/>
@@ -1413,7 +1413,7 @@
                 <w:noProof/>
                 <w:webHidden/>
               </w:rPr>
-              <w:instrText xml:space="preserve"> PAGEREF _Toc183982593 \h </w:instrText>
+              <w:instrText xml:space="preserve"> PAGEREF _Toc184292916 \h </w:instrText>
             </w:r>
             <w:r>
               <w:rPr>
@@ -1460,7 +1460,7 @@
               <w:noProof/>
             </w:rPr>
           </w:pPr>
-          <w:hyperlink w:anchor="_Toc183982594" w:history="1">
+          <w:hyperlink w:anchor="_Toc184292917" w:history="1">
             <w:r>
               <w:rPr>
                 <w:rStyle w:val="Hyperlink"/>
@@ -1507,7 +1507,7 @@
                 <w:noProof/>
                 <w:webHidden/>
               </w:rPr>
-              <w:instrText xml:space="preserve"> PAGEREF _Toc183982594 \h </w:instrText>
+              <w:instrText xml:space="preserve"> PAGEREF _Toc184292917 \h </w:instrText>
             </w:r>
             <w:r>
               <w:rPr>
@@ -1554,7 +1554,7 @@
               <w:noProof/>
             </w:rPr>
           </w:pPr>
-          <w:hyperlink w:anchor="_Toc183982595" w:history="1">
+          <w:hyperlink w:anchor="_Toc184292918" w:history="1">
             <w:r>
               <w:rPr>
                 <w:rStyle w:val="Hyperlink"/>
@@ -1599,7 +1599,7 @@
                 <w:noProof/>
                 <w:webHidden/>
               </w:rPr>
-              <w:instrText xml:space="preserve"> PAGEREF _Toc183982595 \h </w:instrText>
+              <w:instrText xml:space="preserve"> PAGEREF _Toc184292918 \h </w:instrText>
             </w:r>
             <w:r>
               <w:rPr>
@@ -1646,7 +1646,7 @@
               <w:noProof/>
             </w:rPr>
           </w:pPr>
-          <w:hyperlink w:anchor="_Toc183982596" w:history="1">
+          <w:hyperlink w:anchor="_Toc184292919" w:history="1">
             <w:r>
               <w:rPr>
                 <w:rStyle w:val="Hyperlink"/>
@@ -1691,7 +1691,7 @@
                 <w:noProof/>
                 <w:webHidden/>
               </w:rPr>
-              <w:instrText xml:space="preserve"> PAGEREF _Toc183982596 \h </w:instrText>
+              <w:instrText xml:space="preserve"> PAGEREF _Toc184292919 \h </w:instrText>
             </w:r>
             <w:r>
               <w:rPr>
@@ -1737,7 +1737,7 @@
               <w:szCs w:val="24"/>
             </w:rPr>
           </w:pPr>
-          <w:hyperlink w:anchor="_Toc183982597" w:history="1">
+          <w:hyperlink w:anchor="_Toc184292920" w:history="1">
             <w:r>
               <w:rPr>
                 <w:rStyle w:val="Hyperlink"/>
@@ -1764,7 +1764,7 @@
                 <w:noProof/>
                 <w:webHidden/>
               </w:rPr>
-              <w:instrText xml:space="preserve"> PAGEREF _Toc183982597 \h </w:instrText>
+              <w:instrText xml:space="preserve"> PAGEREF _Toc184292920 \h </w:instrText>
             </w:r>
             <w:r>
               <w:rPr>
@@ -1810,7 +1810,7 @@
               <w:szCs w:val="24"/>
             </w:rPr>
           </w:pPr>
-          <w:hyperlink w:anchor="_Toc183982598" w:history="1">
+          <w:hyperlink w:anchor="_Toc184292921" w:history="1">
             <w:r>
               <w:rPr>
                 <w:rStyle w:val="Hyperlink"/>
@@ -1837,7 +1837,7 @@
                 <w:noProof/>
                 <w:webHidden/>
               </w:rPr>
-              <w:instrText xml:space="preserve"> PAGEREF _Toc183982598 \h </w:instrText>
+              <w:instrText xml:space="preserve"> PAGEREF _Toc184292921 \h </w:instrText>
             </w:r>
             <w:r>
               <w:rPr>
@@ -1883,7 +1883,7 @@
               <w:szCs w:val="24"/>
             </w:rPr>
           </w:pPr>
-          <w:hyperlink w:anchor="_Toc183982599" w:history="1">
+          <w:hyperlink w:anchor="_Toc184292922" w:history="1">
             <w:r>
               <w:rPr>
                 <w:rStyle w:val="Hyperlink"/>
@@ -1910,7 +1910,7 @@
                 <w:noProof/>
                 <w:webHidden/>
               </w:rPr>
-              <w:instrText xml:space="preserve"> PAGEREF _Toc183982599 \h </w:instrText>
+              <w:instrText xml:space="preserve"> PAGEREF _Toc184292922 \h </w:instrText>
             </w:r>
             <w:r>
               <w:rPr>
@@ -1956,7 +1956,7 @@
               <w:szCs w:val="24"/>
             </w:rPr>
           </w:pPr>
-          <w:hyperlink w:anchor="_Toc183982600" w:history="1">
+          <w:hyperlink w:anchor="_Toc184292923" w:history="1">
             <w:r>
               <w:rPr>
                 <w:rStyle w:val="Hyperlink"/>
@@ -1983,7 +1983,7 @@
                 <w:noProof/>
                 <w:webHidden/>
               </w:rPr>
-              <w:instrText xml:space="preserve"> PAGEREF _Toc183982600 \h </w:instrText>
+              <w:instrText xml:space="preserve"> PAGEREF _Toc184292923 \h </w:instrText>
             </w:r>
             <w:r>
               <w:rPr>
@@ -2029,7 +2029,7 @@
               <w:szCs w:val="24"/>
             </w:rPr>
           </w:pPr>
-          <w:hyperlink w:anchor="_Toc183982601" w:history="1">
+          <w:hyperlink w:anchor="_Toc184292924" w:history="1">
             <w:r>
               <w:rPr>
                 <w:rStyle w:val="Hyperlink"/>
@@ -2056,7 +2056,7 @@
                 <w:noProof/>
                 <w:webHidden/>
               </w:rPr>
-              <w:instrText xml:space="preserve"> PAGEREF _Toc183982601 \h </w:instrText>
+              <w:instrText xml:space="preserve"> PAGEREF _Toc184292924 \h </w:instrText>
             </w:r>
             <w:r>
               <w:rPr>
@@ -2103,7 +2103,7 @@
               <w:noProof/>
             </w:rPr>
           </w:pPr>
-          <w:hyperlink w:anchor="_Toc183982602" w:history="1">
+          <w:hyperlink w:anchor="_Toc184292925" w:history="1">
             <w:r>
               <w:rPr>
                 <w:rStyle w:val="Hyperlink"/>
@@ -2148,7 +2148,7 @@
                 <w:noProof/>
                 <w:webHidden/>
               </w:rPr>
-              <w:instrText xml:space="preserve"> PAGEREF _Toc183982602 \h </w:instrText>
+              <w:instrText xml:space="preserve"> PAGEREF _Toc184292925 \h </w:instrText>
             </w:r>
             <w:r>
               <w:rPr>
@@ -2194,7 +2194,7 @@
               <w:szCs w:val="24"/>
             </w:rPr>
           </w:pPr>
-          <w:hyperlink w:anchor="_Toc183982603" w:history="1">
+          <w:hyperlink w:anchor="_Toc184292926" w:history="1">
             <w:r>
               <w:rPr>
                 <w:rStyle w:val="Hyperlink"/>
@@ -2221,7 +2221,7 @@
                 <w:noProof/>
                 <w:webHidden/>
               </w:rPr>
-              <w:instrText xml:space="preserve"> PAGEREF _Toc183982603 \h </w:instrText>
+              <w:instrText xml:space="preserve"> PAGEREF _Toc184292926 \h </w:instrText>
             </w:r>
             <w:r>
               <w:rPr>
@@ -2267,7 +2267,7 @@
               <w:szCs w:val="24"/>
             </w:rPr>
           </w:pPr>
-          <w:hyperlink w:anchor="_Toc183982604" w:history="1">
+          <w:hyperlink w:anchor="_Toc184292927" w:history="1">
             <w:r>
               <w:rPr>
                 <w:rStyle w:val="Hyperlink"/>
@@ -2294,7 +2294,7 @@
                 <w:noProof/>
                 <w:webHidden/>
               </w:rPr>
-              <w:instrText xml:space="preserve"> PAGEREF _Toc183982604 \h </w:instrText>
+              <w:instrText xml:space="preserve"> PAGEREF _Toc184292927 \h </w:instrText>
             </w:r>
             <w:r>
               <w:rPr>
@@ -2314,7 +2314,7 @@
                 <w:noProof/>
                 <w:webHidden/>
               </w:rPr>
-              <w:t>13</w:t>
+              <w:t>14</w:t>
             </w:r>
             <w:r>
               <w:rPr>
@@ -2340,7 +2340,7 @@
               <w:szCs w:val="24"/>
             </w:rPr>
           </w:pPr>
-          <w:hyperlink w:anchor="_Toc183982605" w:history="1">
+          <w:hyperlink w:anchor="_Toc184292928" w:history="1">
             <w:r>
               <w:rPr>
                 <w:rStyle w:val="Hyperlink"/>
@@ -2367,7 +2367,7 @@
                 <w:noProof/>
                 <w:webHidden/>
               </w:rPr>
-              <w:instrText xml:space="preserve"> PAGEREF _Toc183982605 \h </w:instrText>
+              <w:instrText xml:space="preserve"> PAGEREF _Toc184292928 \h </w:instrText>
             </w:r>
             <w:r>
               <w:rPr>
@@ -2387,7 +2387,7 @@
                 <w:noProof/>
                 <w:webHidden/>
               </w:rPr>
-              <w:t>14</w:t>
+              <w:t>15</w:t>
             </w:r>
             <w:r>
               <w:rPr>
@@ -2413,7 +2413,7 @@
               <w:szCs w:val="24"/>
             </w:rPr>
           </w:pPr>
-          <w:hyperlink w:anchor="_Toc183982606" w:history="1">
+          <w:hyperlink w:anchor="_Toc184292929" w:history="1">
             <w:r>
               <w:rPr>
                 <w:rStyle w:val="Hyperlink"/>
@@ -2440,7 +2440,7 @@
                 <w:noProof/>
                 <w:webHidden/>
               </w:rPr>
-              <w:instrText xml:space="preserve"> PAGEREF _Toc183982606 \h </w:instrText>
+              <w:instrText xml:space="preserve"> PAGEREF _Toc184292929 \h </w:instrText>
             </w:r>
             <w:r>
               <w:rPr>
@@ -2460,7 +2460,7 @@
                 <w:noProof/>
                 <w:webHidden/>
               </w:rPr>
-              <w:t>14</w:t>
+              <w:t>16</w:t>
             </w:r>
             <w:r>
               <w:rPr>
@@ -2486,7 +2486,7 @@
               <w:szCs w:val="24"/>
             </w:rPr>
           </w:pPr>
-          <w:hyperlink w:anchor="_Toc183982607" w:history="1">
+          <w:hyperlink w:anchor="_Toc184292930" w:history="1">
             <w:r>
               <w:rPr>
                 <w:rStyle w:val="Hyperlink"/>
@@ -2513,7 +2513,7 @@
                 <w:noProof/>
                 <w:webHidden/>
               </w:rPr>
-              <w:instrText xml:space="preserve"> PAGEREF _Toc183982607 \h </w:instrText>
+              <w:instrText xml:space="preserve"> PAGEREF _Toc184292930 \h </w:instrText>
             </w:r>
             <w:r>
               <w:rPr>
@@ -2533,7 +2533,7 @@
                 <w:noProof/>
                 <w:webHidden/>
               </w:rPr>
-              <w:t>15</w:t>
+              <w:t>17</w:t>
             </w:r>
             <w:r>
               <w:rPr>
@@ -2560,7 +2560,7 @@
               <w:noProof/>
             </w:rPr>
           </w:pPr>
-          <w:hyperlink w:anchor="_Toc183982608" w:history="1">
+          <w:hyperlink w:anchor="_Toc184292931" w:history="1">
             <w:r>
               <w:rPr>
                 <w:rStyle w:val="Hyperlink"/>
@@ -2605,7 +2605,7 @@
                 <w:noProof/>
                 <w:webHidden/>
               </w:rPr>
-              <w:instrText xml:space="preserve"> PAGEREF _Toc183982608 \h </w:instrText>
+              <w:instrText xml:space="preserve"> PAGEREF _Toc184292931 \h </w:instrText>
             </w:r>
             <w:r>
               <w:rPr>
@@ -2625,7 +2625,7 @@
                 <w:noProof/>
                 <w:webHidden/>
               </w:rPr>
-              <w:t>15</w:t>
+              <w:t>18</w:t>
             </w:r>
             <w:r>
               <w:rPr>
@@ -2652,7 +2652,7 @@
               <w:noProof/>
             </w:rPr>
           </w:pPr>
-          <w:hyperlink w:anchor="_Toc183982609" w:history="1">
+          <w:hyperlink w:anchor="_Toc184292932" w:history="1">
             <w:r>
               <w:rPr>
                 <w:rStyle w:val="Hyperlink"/>
@@ -2697,7 +2697,7 @@
                 <w:noProof/>
                 <w:webHidden/>
               </w:rPr>
-              <w:instrText xml:space="preserve"> PAGEREF _Toc183982609 \h </w:instrText>
+              <w:instrText xml:space="preserve"> PAGEREF _Toc184292932 \h </w:instrText>
             </w:r>
             <w:r>
               <w:rPr>
@@ -2717,7 +2717,7 @@
                 <w:noProof/>
                 <w:webHidden/>
               </w:rPr>
-              <w:t>16</w:t>
+              <w:t>18</w:t>
             </w:r>
             <w:r>
               <w:rPr>
@@ -2744,7 +2744,7 @@
               <w:szCs w:val="24"/>
             </w:rPr>
           </w:pPr>
-          <w:hyperlink w:anchor="_Toc183982610" w:history="1">
+          <w:hyperlink w:anchor="_Toc184292933" w:history="1">
             <w:r>
               <w:rPr>
                 <w:rStyle w:val="Hyperlink"/>
@@ -2789,7 +2789,7 @@
                 <w:noProof/>
                 <w:webHidden/>
               </w:rPr>
-              <w:instrText xml:space="preserve"> PAGEREF _Toc183982610 \h </w:instrText>
+              <w:instrText xml:space="preserve"> PAGEREF _Toc184292933 \h </w:instrText>
             </w:r>
             <w:r>
               <w:rPr>
@@ -2809,7 +2809,7 @@
                 <w:noProof/>
                 <w:webHidden/>
               </w:rPr>
-              <w:t>16</w:t>
+              <w:t>18</w:t>
             </w:r>
             <w:r>
               <w:rPr>
@@ -2836,7 +2836,7 @@
               <w:szCs w:val="24"/>
             </w:rPr>
           </w:pPr>
-          <w:hyperlink w:anchor="_Toc183982611" w:history="1">
+          <w:hyperlink w:anchor="_Toc184292934" w:history="1">
             <w:r>
               <w:rPr>
                 <w:rStyle w:val="Hyperlink"/>
@@ -2881,7 +2881,7 @@
                 <w:noProof/>
                 <w:webHidden/>
               </w:rPr>
-              <w:instrText xml:space="preserve"> PAGEREF _Toc183982611 \h </w:instrText>
+              <w:instrText xml:space="preserve"> PAGEREF _Toc184292934 \h </w:instrText>
             </w:r>
             <w:r>
               <w:rPr>
@@ -2901,7 +2901,7 @@
                 <w:noProof/>
                 <w:webHidden/>
               </w:rPr>
-              <w:t>16</w:t>
+              <w:t>19</w:t>
             </w:r>
             <w:r>
               <w:rPr>
@@ -2928,7 +2928,7 @@
               <w:noProof/>
             </w:rPr>
           </w:pPr>
-          <w:hyperlink w:anchor="_Toc183982612" w:history="1">
+          <w:hyperlink w:anchor="_Toc184292935" w:history="1">
             <w:r>
               <w:rPr>
                 <w:rStyle w:val="Hyperlink"/>
@@ -2973,7 +2973,7 @@
                 <w:noProof/>
                 <w:webHidden/>
               </w:rPr>
-              <w:instrText xml:space="preserve"> PAGEREF _Toc183982612 \h </w:instrText>
+              <w:instrText xml:space="preserve"> PAGEREF _Toc184292935 \h </w:instrText>
             </w:r>
             <w:r>
               <w:rPr>
@@ -2993,7 +2993,7 @@
                 <w:noProof/>
                 <w:webHidden/>
               </w:rPr>
-              <w:t>16</w:t>
+              <w:t>19</w:t>
             </w:r>
             <w:r>
               <w:rPr>
@@ -3051,7 +3051,7 @@
           <w:szCs w:val="32"/>
         </w:rPr>
       </w:pPr>
-      <w:bookmarkStart w:id="0" w:name="_Toc183982587"/>
+      <w:bookmarkStart w:id="0" w:name="_Toc184292910"/>
       <w:r>
         <w:rPr>
           <w:rFonts w:cs="Calibri Light"/>
@@ -3071,7 +3071,7 @@
         </w:numPr>
         <w:ind w:left="1080" w:hanging="540"/>
       </w:pPr>
-      <w:bookmarkStart w:id="1" w:name="_Toc183982588"/>
+      <w:bookmarkStart w:id="1" w:name="_Toc184292911"/>
       <w:r>
         <w:t>Problem Statement</w:t>
       </w:r>
@@ -3097,7 +3097,7 @@
         </w:numPr>
         <w:ind w:left="1080" w:hanging="540"/>
       </w:pPr>
-      <w:bookmarkStart w:id="2" w:name="_Toc183982589"/>
+      <w:bookmarkStart w:id="2" w:name="_Toc184292912"/>
       <w:r>
         <w:t>Proposal</w:t>
       </w:r>
@@ -3124,7 +3124,7 @@
           <w:szCs w:val="32"/>
         </w:rPr>
       </w:pPr>
-      <w:bookmarkStart w:id="3" w:name="_Toc183982590"/>
+      <w:bookmarkStart w:id="3" w:name="_Toc184292913"/>
       <w:r>
         <w:rPr>
           <w:rFonts w:cs="Calibri Light"/>
@@ -3330,7 +3330,7 @@
           <w:szCs w:val="32"/>
         </w:rPr>
       </w:pPr>
-      <w:bookmarkStart w:id="4" w:name="_Toc183982591"/>
+      <w:bookmarkStart w:id="4" w:name="_Toc184292914"/>
       <w:r>
         <w:rPr>
           <w:rFonts w:cs="Calibri Light"/>
@@ -3349,7 +3349,7 @@
         </w:numPr>
         <w:ind w:hanging="540"/>
       </w:pPr>
-      <w:bookmarkStart w:id="5" w:name="_Toc183982592"/>
+      <w:bookmarkStart w:id="5" w:name="_Toc184292915"/>
       <w:r>
         <w:t>Functional Requirements</w:t>
       </w:r>
@@ -4583,7 +4583,7 @@
         </w:numPr>
         <w:ind w:hanging="540"/>
       </w:pPr>
-      <w:bookmarkStart w:id="6" w:name="_Toc183982593"/>
+      <w:bookmarkStart w:id="6" w:name="_Toc184292916"/>
       <w:r>
         <w:t>Non-functional Requirements</w:t>
       </w:r>
@@ -4726,7 +4726,7 @@
           <w:szCs w:val="32"/>
         </w:rPr>
       </w:pPr>
-      <w:bookmarkStart w:id="7" w:name="_Toc183982594"/>
+      <w:bookmarkStart w:id="7" w:name="_Toc184292917"/>
       <w:r>
         <w:rPr>
           <w:rFonts w:cs="Calibri Light"/>
@@ -4798,23 +4798,7 @@
         <w:ind w:firstLine="540"/>
       </w:pPr>
       <w:r>
-        <w:t xml:space="preserve">Five use cases have been identified for this software system. First, the </w:t>
-      </w:r>
-      <w:proofErr w:type="gramStart"/>
-      <w:r>
-        <w:t>system shall</w:t>
-      </w:r>
-      <w:proofErr w:type="gramEnd"/>
-      <w:r>
-        <w:t xml:space="preserve"> allow the user to import grades from folder on their computer. The data stored in Excel files should be read and inserted into the database. Second, the system shall allow the user to add a single grade. The entered grade information should be inserted into the database. Third, the </w:t>
-      </w:r>
-      <w:proofErr w:type="gramStart"/>
-      <w:r>
-        <w:t>system shall</w:t>
-      </w:r>
-      <w:proofErr w:type="gramEnd"/>
-      <w:r>
-        <w:t xml:space="preserve"> allow the user to delete a grade. When the user selects the grade record to be deleted, the record should be removed from the database. Fourth, the system shall allow the user to edit a grade. When the user selects the grade record to be edited, the </w:t>
+        <w:t xml:space="preserve">Five use cases have been identified for this software system. First, the system shall allow the user to import grades from folder on their computer. The data stored in Excel files should be read and inserted into the database. Second, the system shall allow the user to add a single grade. The entered grade information should be inserted into the database. Third, the system shall allow the user to delete a grade. When the user selects the grade record to be deleted, the record should be removed from the database. Fourth, the system shall allow the user to edit a grade. When the user selects the grade record to be edited, the </w:t>
       </w:r>
       <w:r>
         <w:lastRenderedPageBreak/>
@@ -4838,7 +4822,7 @@
         </w:numPr>
         <w:ind w:left="540" w:hanging="540"/>
       </w:pPr>
-      <w:bookmarkStart w:id="8" w:name="_Toc183982595"/>
+      <w:bookmarkStart w:id="8" w:name="_Toc184292918"/>
       <w:r>
         <w:t>Class</w:t>
       </w:r>
@@ -4859,7 +4843,7 @@
           <w:noProof/>
         </w:rPr>
         <w:drawing>
-          <wp:anchor distT="0" distB="0" distL="114300" distR="114300" simplePos="0" relativeHeight="251674624" behindDoc="0" locked="0" layoutInCell="1" allowOverlap="1" wp14:anchorId="7A297E05" wp14:editId="5D4120D2">
+          <wp:anchor distT="0" distB="0" distL="114300" distR="114300" simplePos="0" relativeHeight="251674624" behindDoc="0" locked="0" layoutInCell="1" allowOverlap="1" wp14:anchorId="7A297E05" wp14:editId="128C2AC2">
             <wp:simplePos x="0" y="0"/>
             <wp:positionH relativeFrom="margin">
               <wp:posOffset>38100</wp:posOffset>
@@ -4955,7 +4939,7 @@
         </w:numPr>
         <w:ind w:left="540" w:hanging="540"/>
       </w:pPr>
-      <w:bookmarkStart w:id="10" w:name="_Toc183982596"/>
+      <w:bookmarkStart w:id="10" w:name="_Toc184292919"/>
       <w:r>
         <w:lastRenderedPageBreak/>
         <w:t>Sequence Diagrams</w:t>
@@ -4969,7 +4953,7 @@
         <w:ind w:firstLine="540"/>
       </w:pPr>
       <w:bookmarkStart w:id="11" w:name="_Toc181641918"/>
-      <w:bookmarkStart w:id="12" w:name="_Toc183982597"/>
+      <w:bookmarkStart w:id="12" w:name="_Toc184292920"/>
       <w:r>
         <w:rPr>
           <w:noProof/>
@@ -5057,7 +5041,7 @@
         <w:ind w:firstLine="540"/>
       </w:pPr>
       <w:bookmarkStart w:id="13" w:name="_Toc181641919"/>
-      <w:bookmarkStart w:id="14" w:name="_Toc183982598"/>
+      <w:bookmarkStart w:id="14" w:name="_Toc184292921"/>
       <w:r>
         <w:t>Use Case 2: Add Grade</w:t>
       </w:r>
@@ -5070,7 +5054,7 @@
           <w:noProof/>
         </w:rPr>
         <w:drawing>
-          <wp:anchor distT="0" distB="0" distL="114300" distR="114300" simplePos="0" relativeHeight="251676672" behindDoc="0" locked="0" layoutInCell="1" allowOverlap="1" wp14:anchorId="1839E5B6" wp14:editId="34132361">
+          <wp:anchor distT="0" distB="0" distL="114300" distR="114300" simplePos="0" relativeHeight="251676672" behindDoc="0" locked="0" layoutInCell="1" allowOverlap="1" wp14:anchorId="1839E5B6" wp14:editId="5C1E5412">
             <wp:simplePos x="0" y="0"/>
             <wp:positionH relativeFrom="margin">
               <wp:align>right</wp:align>
@@ -5141,7 +5125,7 @@
         <w:ind w:firstLine="540"/>
       </w:pPr>
       <w:bookmarkStart w:id="15" w:name="_Toc181641920"/>
-      <w:bookmarkStart w:id="16" w:name="_Toc183982599"/>
+      <w:bookmarkStart w:id="16" w:name="_Toc184292922"/>
       <w:r>
         <w:lastRenderedPageBreak/>
         <w:t>Use Case 3: Delete Grade</w:t>
@@ -5231,7 +5215,7 @@
         <w:ind w:firstLine="540"/>
       </w:pPr>
       <w:bookmarkStart w:id="17" w:name="_Toc181641921"/>
-      <w:bookmarkStart w:id="18" w:name="_Toc183982600"/>
+      <w:bookmarkStart w:id="18" w:name="_Toc184292923"/>
       <w:r>
         <w:t>Use Case 4: Edit Grade</w:t>
       </w:r>
@@ -5245,7 +5229,7 @@
           <w:noProof/>
         </w:rPr>
         <w:drawing>
-          <wp:anchor distT="0" distB="0" distL="114300" distR="114300" simplePos="0" relativeHeight="251678720" behindDoc="0" locked="0" layoutInCell="1" allowOverlap="1" wp14:anchorId="010C826C" wp14:editId="1664CCD7">
+          <wp:anchor distT="0" distB="0" distL="114300" distR="114300" simplePos="0" relativeHeight="251678720" behindDoc="0" locked="0" layoutInCell="1" allowOverlap="1" wp14:anchorId="010C826C" wp14:editId="774CE5F1">
             <wp:simplePos x="0" y="0"/>
             <wp:positionH relativeFrom="margin">
               <wp:align>right</wp:align>
@@ -5317,7 +5301,7 @@
         <w:ind w:firstLine="540"/>
       </w:pPr>
       <w:bookmarkStart w:id="19" w:name="_Toc181641922"/>
-      <w:bookmarkStart w:id="20" w:name="_Toc183982601"/>
+      <w:bookmarkStart w:id="20" w:name="_Toc184292924"/>
       <w:r>
         <w:lastRenderedPageBreak/>
         <w:t>Use Case 5: Print Transcript</w:t>
@@ -5343,7 +5327,7 @@
           <w:noProof/>
         </w:rPr>
         <w:drawing>
-          <wp:anchor distT="0" distB="0" distL="114300" distR="114300" simplePos="0" relativeHeight="251679744" behindDoc="0" locked="0" layoutInCell="1" allowOverlap="1" wp14:anchorId="4BBF9E6E" wp14:editId="25B47121">
+          <wp:anchor distT="0" distB="0" distL="114300" distR="114300" simplePos="0" relativeHeight="251679744" behindDoc="0" locked="0" layoutInCell="1" allowOverlap="1" wp14:anchorId="4BBF9E6E" wp14:editId="31F74CDF">
             <wp:simplePos x="0" y="0"/>
             <wp:positionH relativeFrom="margin">
               <wp:align>right</wp:align>
@@ -5451,7 +5435,7 @@
         <w:ind w:left="540" w:hanging="540"/>
       </w:pPr>
       <w:bookmarkStart w:id="21" w:name="_Toc181870282"/>
-      <w:bookmarkStart w:id="22" w:name="_Toc183982602"/>
+      <w:bookmarkStart w:id="22" w:name="_Toc184292925"/>
       <w:r>
         <w:lastRenderedPageBreak/>
         <w:t>Activity Diagrams</w:t>
@@ -5464,7 +5448,7 @@
         <w:pStyle w:val="Heading2"/>
         <w:ind w:firstLine="540"/>
       </w:pPr>
-      <w:bookmarkStart w:id="23" w:name="_Toc183982603"/>
+      <w:bookmarkStart w:id="23" w:name="_Toc184292926"/>
       <w:r>
         <w:t>Use Case 1: Import Grades</w:t>
       </w:r>
@@ -5482,6 +5466,7 @@
         <w:rPr>
           <w:b/>
           <w:bCs/>
+          <w:noProof/>
         </w:rPr>
         <w:drawing>
           <wp:inline distT="0" distB="0" distL="0" distR="0" wp14:anchorId="6DF5F564" wp14:editId="61DFBA48">
@@ -5553,7 +5538,7 @@
         <w:pStyle w:val="Heading2"/>
         <w:ind w:firstLine="540"/>
       </w:pPr>
-      <w:bookmarkStart w:id="24" w:name="_Toc183982604"/>
+      <w:bookmarkStart w:id="24" w:name="_Toc184292927"/>
       <w:r>
         <w:lastRenderedPageBreak/>
         <w:t>Use Case 2: Add Grade</w:t>
@@ -5572,6 +5557,7 @@
         <w:rPr>
           <w:b/>
           <w:bCs/>
+          <w:noProof/>
         </w:rPr>
         <w:drawing>
           <wp:inline distT="0" distB="0" distL="0" distR="0" wp14:anchorId="7CA96131" wp14:editId="5CCEAD63">
@@ -5644,7 +5630,7 @@
         <w:pStyle w:val="Heading2"/>
         <w:ind w:firstLine="540"/>
       </w:pPr>
-      <w:bookmarkStart w:id="25" w:name="_Toc183982605"/>
+      <w:bookmarkStart w:id="25" w:name="_Toc184292928"/>
       <w:r>
         <w:lastRenderedPageBreak/>
         <w:t>Use Case 3: Delete Grade</w:t>
@@ -5663,6 +5649,7 @@
         <w:rPr>
           <w:b/>
           <w:bCs/>
+          <w:noProof/>
         </w:rPr>
         <w:drawing>
           <wp:inline distT="0" distB="0" distL="0" distR="0" wp14:anchorId="40C66578" wp14:editId="28BC3E97">
@@ -5735,7 +5722,7 @@
         <w:pStyle w:val="Heading2"/>
         <w:ind w:firstLine="540"/>
       </w:pPr>
-      <w:bookmarkStart w:id="26" w:name="_Toc183982606"/>
+      <w:bookmarkStart w:id="26" w:name="_Toc184292929"/>
       <w:r>
         <w:lastRenderedPageBreak/>
         <w:t>Use Case 4: Edit Grade</w:t>
@@ -5754,6 +5741,7 @@
         <w:rPr>
           <w:b/>
           <w:bCs/>
+          <w:noProof/>
         </w:rPr>
         <w:drawing>
           <wp:inline distT="0" distB="0" distL="0" distR="0" wp14:anchorId="7985D99E" wp14:editId="61D1D8A7">
@@ -5826,7 +5814,7 @@
         <w:pStyle w:val="Heading2"/>
         <w:ind w:firstLine="540"/>
       </w:pPr>
-      <w:bookmarkStart w:id="27" w:name="_Toc183982607"/>
+      <w:bookmarkStart w:id="27" w:name="_Toc184292930"/>
       <w:r>
         <w:lastRenderedPageBreak/>
         <w:t>Use Case 5: Print Transcript</w:t>
@@ -5845,6 +5833,7 @@
         <w:rPr>
           <w:b/>
           <w:bCs/>
+          <w:noProof/>
         </w:rPr>
         <w:drawing>
           <wp:inline distT="0" distB="0" distL="0" distR="0" wp14:anchorId="149530FF" wp14:editId="54ADAC36">
@@ -5922,7 +5911,7 @@
         <w:ind w:left="540" w:hanging="540"/>
       </w:pPr>
       <w:bookmarkStart w:id="28" w:name="_Toc181870283"/>
-      <w:bookmarkStart w:id="29" w:name="_Toc183982608"/>
+      <w:bookmarkStart w:id="29" w:name="_Toc184292931"/>
       <w:r>
         <w:lastRenderedPageBreak/>
         <w:t>State Diagram</w:t>
@@ -5991,7 +5980,7 @@
         <w:ind w:left="540" w:hanging="540"/>
       </w:pPr>
       <w:bookmarkStart w:id="30" w:name="_Toc181870284"/>
-      <w:bookmarkStart w:id="31" w:name="_Toc183982609"/>
+      <w:bookmarkStart w:id="31" w:name="_Toc184292932"/>
       <w:r>
         <w:t>Database Design</w:t>
       </w:r>
@@ -6011,7 +6000,7 @@
         <w:ind w:left="450" w:firstLine="0"/>
       </w:pPr>
       <w:bookmarkStart w:id="32" w:name="_Toc181870285"/>
-      <w:bookmarkStart w:id="33" w:name="_Toc183982610"/>
+      <w:bookmarkStart w:id="33" w:name="_Toc184292933"/>
       <w:r>
         <w:t>ER Diagram</w:t>
       </w:r>
@@ -6082,7 +6071,7 @@
         <w:ind w:left="450" w:firstLine="0"/>
       </w:pPr>
       <w:bookmarkStart w:id="34" w:name="_Toc181870286"/>
-      <w:bookmarkStart w:id="35" w:name="_Toc183982611"/>
+      <w:bookmarkStart w:id="35" w:name="_Toc184292934"/>
       <w:r>
         <w:lastRenderedPageBreak/>
         <w:t>Table Schema</w:t>
@@ -6150,7 +6139,7 @@
         </w:numPr>
         <w:ind w:left="540" w:hanging="540"/>
       </w:pPr>
-      <w:bookmarkStart w:id="36" w:name="_Toc183982612"/>
+      <w:bookmarkStart w:id="36" w:name="_Toc184292935"/>
       <w:r>
         <w:t>Conclusion</w:t>
       </w:r>
@@ -7780,6 +7769,7 @@
   <w:style w:type="character" w:default="1" w:styleId="DefaultParagraphFont">
     <w:name w:val="Default Paragraph Font"/>
     <w:uiPriority w:val="1"/>
+    <w:semiHidden/>
     <w:unhideWhenUsed/>
   </w:style>
   <w:style w:type="table" w:default="1" w:styleId="TableNormal">

</xml_diff>

<commit_message>
Retouched functional requirements in report
</commit_message>
<xml_diff>
--- a/team_project_final_report.docx
+++ b/team_project_final_report.docx
@@ -810,7 +810,7 @@
             </w:rPr>
             <w:fldChar w:fldCharType="separate"/>
           </w:r>
-          <w:hyperlink w:anchor="_Toc184292910" w:history="1">
+          <w:hyperlink w:anchor="_Toc184295478" w:history="1">
             <w:r>
               <w:rPr>
                 <w:rStyle w:val="Hyperlink"/>
@@ -857,7 +857,7 @@
                 <w:noProof/>
                 <w:webHidden/>
               </w:rPr>
-              <w:instrText xml:space="preserve"> PAGEREF _Toc184292910 \h </w:instrText>
+              <w:instrText xml:space="preserve"> PAGEREF _Toc184295478 \h </w:instrText>
             </w:r>
             <w:r>
               <w:rPr>
@@ -904,7 +904,7 @@
               <w:szCs w:val="24"/>
             </w:rPr>
           </w:pPr>
-          <w:hyperlink w:anchor="_Toc184292911" w:history="1">
+          <w:hyperlink w:anchor="_Toc184295479" w:history="1">
             <w:r>
               <w:rPr>
                 <w:rStyle w:val="Hyperlink"/>
@@ -949,7 +949,7 @@
                 <w:noProof/>
                 <w:webHidden/>
               </w:rPr>
-              <w:instrText xml:space="preserve"> PAGEREF _Toc184292911 \h </w:instrText>
+              <w:instrText xml:space="preserve"> PAGEREF _Toc184295479 \h </w:instrText>
             </w:r>
             <w:r>
               <w:rPr>
@@ -996,7 +996,7 @@
               <w:szCs w:val="24"/>
             </w:rPr>
           </w:pPr>
-          <w:hyperlink w:anchor="_Toc184292912" w:history="1">
+          <w:hyperlink w:anchor="_Toc184295480" w:history="1">
             <w:r>
               <w:rPr>
                 <w:rStyle w:val="Hyperlink"/>
@@ -1041,7 +1041,7 @@
                 <w:noProof/>
                 <w:webHidden/>
               </w:rPr>
-              <w:instrText xml:space="preserve"> PAGEREF _Toc184292912 \h </w:instrText>
+              <w:instrText xml:space="preserve"> PAGEREF _Toc184295480 \h </w:instrText>
             </w:r>
             <w:r>
               <w:rPr>
@@ -1088,7 +1088,7 @@
               <w:noProof/>
             </w:rPr>
           </w:pPr>
-          <w:hyperlink w:anchor="_Toc184292913" w:history="1">
+          <w:hyperlink w:anchor="_Toc184295481" w:history="1">
             <w:r>
               <w:rPr>
                 <w:rStyle w:val="Hyperlink"/>
@@ -1135,7 +1135,7 @@
                 <w:noProof/>
                 <w:webHidden/>
               </w:rPr>
-              <w:instrText xml:space="preserve"> PAGEREF _Toc184292913 \h </w:instrText>
+              <w:instrText xml:space="preserve"> PAGEREF _Toc184295481 \h </w:instrText>
             </w:r>
             <w:r>
               <w:rPr>
@@ -1182,7 +1182,7 @@
               <w:noProof/>
             </w:rPr>
           </w:pPr>
-          <w:hyperlink w:anchor="_Toc184292914" w:history="1">
+          <w:hyperlink w:anchor="_Toc184295482" w:history="1">
             <w:r>
               <w:rPr>
                 <w:rStyle w:val="Hyperlink"/>
@@ -1229,7 +1229,7 @@
                 <w:noProof/>
                 <w:webHidden/>
               </w:rPr>
-              <w:instrText xml:space="preserve"> PAGEREF _Toc184292914 \h </w:instrText>
+              <w:instrText xml:space="preserve"> PAGEREF _Toc184295482 \h </w:instrText>
             </w:r>
             <w:r>
               <w:rPr>
@@ -1276,7 +1276,7 @@
               <w:szCs w:val="24"/>
             </w:rPr>
           </w:pPr>
-          <w:hyperlink w:anchor="_Toc184292915" w:history="1">
+          <w:hyperlink w:anchor="_Toc184295483" w:history="1">
             <w:r>
               <w:rPr>
                 <w:rStyle w:val="Hyperlink"/>
@@ -1321,7 +1321,7 @@
                 <w:noProof/>
                 <w:webHidden/>
               </w:rPr>
-              <w:instrText xml:space="preserve"> PAGEREF _Toc184292915 \h </w:instrText>
+              <w:instrText xml:space="preserve"> PAGEREF _Toc184295483 \h </w:instrText>
             </w:r>
             <w:r>
               <w:rPr>
@@ -1368,7 +1368,7 @@
               <w:szCs w:val="24"/>
             </w:rPr>
           </w:pPr>
-          <w:hyperlink w:anchor="_Toc184292916" w:history="1">
+          <w:hyperlink w:anchor="_Toc184295484" w:history="1">
             <w:r>
               <w:rPr>
                 <w:rStyle w:val="Hyperlink"/>
@@ -1413,7 +1413,7 @@
                 <w:noProof/>
                 <w:webHidden/>
               </w:rPr>
-              <w:instrText xml:space="preserve"> PAGEREF _Toc184292916 \h </w:instrText>
+              <w:instrText xml:space="preserve"> PAGEREF _Toc184295484 \h </w:instrText>
             </w:r>
             <w:r>
               <w:rPr>
@@ -1460,7 +1460,7 @@
               <w:noProof/>
             </w:rPr>
           </w:pPr>
-          <w:hyperlink w:anchor="_Toc184292917" w:history="1">
+          <w:hyperlink w:anchor="_Toc184295485" w:history="1">
             <w:r>
               <w:rPr>
                 <w:rStyle w:val="Hyperlink"/>
@@ -1507,7 +1507,7 @@
                 <w:noProof/>
                 <w:webHidden/>
               </w:rPr>
-              <w:instrText xml:space="preserve"> PAGEREF _Toc184292917 \h </w:instrText>
+              <w:instrText xml:space="preserve"> PAGEREF _Toc184295485 \h </w:instrText>
             </w:r>
             <w:r>
               <w:rPr>
@@ -1554,7 +1554,7 @@
               <w:noProof/>
             </w:rPr>
           </w:pPr>
-          <w:hyperlink w:anchor="_Toc184292918" w:history="1">
+          <w:hyperlink w:anchor="_Toc184295486" w:history="1">
             <w:r>
               <w:rPr>
                 <w:rStyle w:val="Hyperlink"/>
@@ -1599,7 +1599,7 @@
                 <w:noProof/>
                 <w:webHidden/>
               </w:rPr>
-              <w:instrText xml:space="preserve"> PAGEREF _Toc184292918 \h </w:instrText>
+              <w:instrText xml:space="preserve"> PAGEREF _Toc184295486 \h </w:instrText>
             </w:r>
             <w:r>
               <w:rPr>
@@ -1646,7 +1646,7 @@
               <w:noProof/>
             </w:rPr>
           </w:pPr>
-          <w:hyperlink w:anchor="_Toc184292919" w:history="1">
+          <w:hyperlink w:anchor="_Toc184295487" w:history="1">
             <w:r>
               <w:rPr>
                 <w:rStyle w:val="Hyperlink"/>
@@ -1691,7 +1691,7 @@
                 <w:noProof/>
                 <w:webHidden/>
               </w:rPr>
-              <w:instrText xml:space="preserve"> PAGEREF _Toc184292919 \h </w:instrText>
+              <w:instrText xml:space="preserve"> PAGEREF _Toc184295487 \h </w:instrText>
             </w:r>
             <w:r>
               <w:rPr>
@@ -1737,7 +1737,7 @@
               <w:szCs w:val="24"/>
             </w:rPr>
           </w:pPr>
-          <w:hyperlink w:anchor="_Toc184292920" w:history="1">
+          <w:hyperlink w:anchor="_Toc184295488" w:history="1">
             <w:r>
               <w:rPr>
                 <w:rStyle w:val="Hyperlink"/>
@@ -1764,7 +1764,7 @@
                 <w:noProof/>
                 <w:webHidden/>
               </w:rPr>
-              <w:instrText xml:space="preserve"> PAGEREF _Toc184292920 \h </w:instrText>
+              <w:instrText xml:space="preserve"> PAGEREF _Toc184295488 \h </w:instrText>
             </w:r>
             <w:r>
               <w:rPr>
@@ -1810,7 +1810,7 @@
               <w:szCs w:val="24"/>
             </w:rPr>
           </w:pPr>
-          <w:hyperlink w:anchor="_Toc184292921" w:history="1">
+          <w:hyperlink w:anchor="_Toc184295489" w:history="1">
             <w:r>
               <w:rPr>
                 <w:rStyle w:val="Hyperlink"/>
@@ -1837,7 +1837,7 @@
                 <w:noProof/>
                 <w:webHidden/>
               </w:rPr>
-              <w:instrText xml:space="preserve"> PAGEREF _Toc184292921 \h </w:instrText>
+              <w:instrText xml:space="preserve"> PAGEREF _Toc184295489 \h </w:instrText>
             </w:r>
             <w:r>
               <w:rPr>
@@ -1883,7 +1883,7 @@
               <w:szCs w:val="24"/>
             </w:rPr>
           </w:pPr>
-          <w:hyperlink w:anchor="_Toc184292922" w:history="1">
+          <w:hyperlink w:anchor="_Toc184295490" w:history="1">
             <w:r>
               <w:rPr>
                 <w:rStyle w:val="Hyperlink"/>
@@ -1910,7 +1910,7 @@
                 <w:noProof/>
                 <w:webHidden/>
               </w:rPr>
-              <w:instrText xml:space="preserve"> PAGEREF _Toc184292922 \h </w:instrText>
+              <w:instrText xml:space="preserve"> PAGEREF _Toc184295490 \h </w:instrText>
             </w:r>
             <w:r>
               <w:rPr>
@@ -1956,7 +1956,7 @@
               <w:szCs w:val="24"/>
             </w:rPr>
           </w:pPr>
-          <w:hyperlink w:anchor="_Toc184292923" w:history="1">
+          <w:hyperlink w:anchor="_Toc184295491" w:history="1">
             <w:r>
               <w:rPr>
                 <w:rStyle w:val="Hyperlink"/>
@@ -1983,7 +1983,7 @@
                 <w:noProof/>
                 <w:webHidden/>
               </w:rPr>
-              <w:instrText xml:space="preserve"> PAGEREF _Toc184292923 \h </w:instrText>
+              <w:instrText xml:space="preserve"> PAGEREF _Toc184295491 \h </w:instrText>
             </w:r>
             <w:r>
               <w:rPr>
@@ -2029,7 +2029,7 @@
               <w:szCs w:val="24"/>
             </w:rPr>
           </w:pPr>
-          <w:hyperlink w:anchor="_Toc184292924" w:history="1">
+          <w:hyperlink w:anchor="_Toc184295492" w:history="1">
             <w:r>
               <w:rPr>
                 <w:rStyle w:val="Hyperlink"/>
@@ -2056,7 +2056,7 @@
                 <w:noProof/>
                 <w:webHidden/>
               </w:rPr>
-              <w:instrText xml:space="preserve"> PAGEREF _Toc184292924 \h </w:instrText>
+              <w:instrText xml:space="preserve"> PAGEREF _Toc184295492 \h </w:instrText>
             </w:r>
             <w:r>
               <w:rPr>
@@ -2103,7 +2103,7 @@
               <w:noProof/>
             </w:rPr>
           </w:pPr>
-          <w:hyperlink w:anchor="_Toc184292925" w:history="1">
+          <w:hyperlink w:anchor="_Toc184295493" w:history="1">
             <w:r>
               <w:rPr>
                 <w:rStyle w:val="Hyperlink"/>
@@ -2148,7 +2148,7 @@
                 <w:noProof/>
                 <w:webHidden/>
               </w:rPr>
-              <w:instrText xml:space="preserve"> PAGEREF _Toc184292925 \h </w:instrText>
+              <w:instrText xml:space="preserve"> PAGEREF _Toc184295493 \h </w:instrText>
             </w:r>
             <w:r>
               <w:rPr>
@@ -2194,7 +2194,7 @@
               <w:szCs w:val="24"/>
             </w:rPr>
           </w:pPr>
-          <w:hyperlink w:anchor="_Toc184292926" w:history="1">
+          <w:hyperlink w:anchor="_Toc184295494" w:history="1">
             <w:r>
               <w:rPr>
                 <w:rStyle w:val="Hyperlink"/>
@@ -2221,7 +2221,7 @@
                 <w:noProof/>
                 <w:webHidden/>
               </w:rPr>
-              <w:instrText xml:space="preserve"> PAGEREF _Toc184292926 \h </w:instrText>
+              <w:instrText xml:space="preserve"> PAGEREF _Toc184295494 \h </w:instrText>
             </w:r>
             <w:r>
               <w:rPr>
@@ -2267,7 +2267,7 @@
               <w:szCs w:val="24"/>
             </w:rPr>
           </w:pPr>
-          <w:hyperlink w:anchor="_Toc184292927" w:history="1">
+          <w:hyperlink w:anchor="_Toc184295495" w:history="1">
             <w:r>
               <w:rPr>
                 <w:rStyle w:val="Hyperlink"/>
@@ -2294,7 +2294,7 @@
                 <w:noProof/>
                 <w:webHidden/>
               </w:rPr>
-              <w:instrText xml:space="preserve"> PAGEREF _Toc184292927 \h </w:instrText>
+              <w:instrText xml:space="preserve"> PAGEREF _Toc184295495 \h </w:instrText>
             </w:r>
             <w:r>
               <w:rPr>
@@ -2340,7 +2340,7 @@
               <w:szCs w:val="24"/>
             </w:rPr>
           </w:pPr>
-          <w:hyperlink w:anchor="_Toc184292928" w:history="1">
+          <w:hyperlink w:anchor="_Toc184295496" w:history="1">
             <w:r>
               <w:rPr>
                 <w:rStyle w:val="Hyperlink"/>
@@ -2367,7 +2367,7 @@
                 <w:noProof/>
                 <w:webHidden/>
               </w:rPr>
-              <w:instrText xml:space="preserve"> PAGEREF _Toc184292928 \h </w:instrText>
+              <w:instrText xml:space="preserve"> PAGEREF _Toc184295496 \h </w:instrText>
             </w:r>
             <w:r>
               <w:rPr>
@@ -2413,7 +2413,7 @@
               <w:szCs w:val="24"/>
             </w:rPr>
           </w:pPr>
-          <w:hyperlink w:anchor="_Toc184292929" w:history="1">
+          <w:hyperlink w:anchor="_Toc184295497" w:history="1">
             <w:r>
               <w:rPr>
                 <w:rStyle w:val="Hyperlink"/>
@@ -2440,7 +2440,7 @@
                 <w:noProof/>
                 <w:webHidden/>
               </w:rPr>
-              <w:instrText xml:space="preserve"> PAGEREF _Toc184292929 \h </w:instrText>
+              <w:instrText xml:space="preserve"> PAGEREF _Toc184295497 \h </w:instrText>
             </w:r>
             <w:r>
               <w:rPr>
@@ -2486,7 +2486,7 @@
               <w:szCs w:val="24"/>
             </w:rPr>
           </w:pPr>
-          <w:hyperlink w:anchor="_Toc184292930" w:history="1">
+          <w:hyperlink w:anchor="_Toc184295498" w:history="1">
             <w:r>
               <w:rPr>
                 <w:rStyle w:val="Hyperlink"/>
@@ -2513,7 +2513,7 @@
                 <w:noProof/>
                 <w:webHidden/>
               </w:rPr>
-              <w:instrText xml:space="preserve"> PAGEREF _Toc184292930 \h </w:instrText>
+              <w:instrText xml:space="preserve"> PAGEREF _Toc184295498 \h </w:instrText>
             </w:r>
             <w:r>
               <w:rPr>
@@ -2560,7 +2560,7 @@
               <w:noProof/>
             </w:rPr>
           </w:pPr>
-          <w:hyperlink w:anchor="_Toc184292931" w:history="1">
+          <w:hyperlink w:anchor="_Toc184295499" w:history="1">
             <w:r>
               <w:rPr>
                 <w:rStyle w:val="Hyperlink"/>
@@ -2605,7 +2605,7 @@
                 <w:noProof/>
                 <w:webHidden/>
               </w:rPr>
-              <w:instrText xml:space="preserve"> PAGEREF _Toc184292931 \h </w:instrText>
+              <w:instrText xml:space="preserve"> PAGEREF _Toc184295499 \h </w:instrText>
             </w:r>
             <w:r>
               <w:rPr>
@@ -2652,7 +2652,7 @@
               <w:noProof/>
             </w:rPr>
           </w:pPr>
-          <w:hyperlink w:anchor="_Toc184292932" w:history="1">
+          <w:hyperlink w:anchor="_Toc184295500" w:history="1">
             <w:r>
               <w:rPr>
                 <w:rStyle w:val="Hyperlink"/>
@@ -2697,7 +2697,7 @@
                 <w:noProof/>
                 <w:webHidden/>
               </w:rPr>
-              <w:instrText xml:space="preserve"> PAGEREF _Toc184292932 \h </w:instrText>
+              <w:instrText xml:space="preserve"> PAGEREF _Toc184295500 \h </w:instrText>
             </w:r>
             <w:r>
               <w:rPr>
@@ -2744,7 +2744,7 @@
               <w:szCs w:val="24"/>
             </w:rPr>
           </w:pPr>
-          <w:hyperlink w:anchor="_Toc184292933" w:history="1">
+          <w:hyperlink w:anchor="_Toc184295501" w:history="1">
             <w:r>
               <w:rPr>
                 <w:rStyle w:val="Hyperlink"/>
@@ -2789,7 +2789,7 @@
                 <w:noProof/>
                 <w:webHidden/>
               </w:rPr>
-              <w:instrText xml:space="preserve"> PAGEREF _Toc184292933 \h </w:instrText>
+              <w:instrText xml:space="preserve"> PAGEREF _Toc184295501 \h </w:instrText>
             </w:r>
             <w:r>
               <w:rPr>
@@ -2836,7 +2836,7 @@
               <w:szCs w:val="24"/>
             </w:rPr>
           </w:pPr>
-          <w:hyperlink w:anchor="_Toc184292934" w:history="1">
+          <w:hyperlink w:anchor="_Toc184295502" w:history="1">
             <w:r>
               <w:rPr>
                 <w:rStyle w:val="Hyperlink"/>
@@ -2881,7 +2881,7 @@
                 <w:noProof/>
                 <w:webHidden/>
               </w:rPr>
-              <w:instrText xml:space="preserve"> PAGEREF _Toc184292934 \h </w:instrText>
+              <w:instrText xml:space="preserve"> PAGEREF _Toc184295502 \h </w:instrText>
             </w:r>
             <w:r>
               <w:rPr>
@@ -2928,7 +2928,7 @@
               <w:noProof/>
             </w:rPr>
           </w:pPr>
-          <w:hyperlink w:anchor="_Toc184292935" w:history="1">
+          <w:hyperlink w:anchor="_Toc184295503" w:history="1">
             <w:r>
               <w:rPr>
                 <w:rStyle w:val="Hyperlink"/>
@@ -2973,7 +2973,7 @@
                 <w:noProof/>
                 <w:webHidden/>
               </w:rPr>
-              <w:instrText xml:space="preserve"> PAGEREF _Toc184292935 \h </w:instrText>
+              <w:instrText xml:space="preserve"> PAGEREF _Toc184295503 \h </w:instrText>
             </w:r>
             <w:r>
               <w:rPr>
@@ -3051,7 +3051,7 @@
           <w:szCs w:val="32"/>
         </w:rPr>
       </w:pPr>
-      <w:bookmarkStart w:id="0" w:name="_Toc184292910"/>
+      <w:bookmarkStart w:id="0" w:name="_Toc184295478"/>
       <w:r>
         <w:rPr>
           <w:rFonts w:cs="Calibri Light"/>
@@ -3071,7 +3071,7 @@
         </w:numPr>
         <w:ind w:left="1080" w:hanging="540"/>
       </w:pPr>
-      <w:bookmarkStart w:id="1" w:name="_Toc184292911"/>
+      <w:bookmarkStart w:id="1" w:name="_Toc184295479"/>
       <w:r>
         <w:t>Problem Statement</w:t>
       </w:r>
@@ -3097,7 +3097,7 @@
         </w:numPr>
         <w:ind w:left="1080" w:hanging="540"/>
       </w:pPr>
-      <w:bookmarkStart w:id="2" w:name="_Toc184292912"/>
+      <w:bookmarkStart w:id="2" w:name="_Toc184295480"/>
       <w:r>
         <w:t>Proposal</w:t>
       </w:r>
@@ -3124,7 +3124,7 @@
           <w:szCs w:val="32"/>
         </w:rPr>
       </w:pPr>
-      <w:bookmarkStart w:id="3" w:name="_Toc184292913"/>
+      <w:bookmarkStart w:id="3" w:name="_Toc184295481"/>
       <w:r>
         <w:rPr>
           <w:rFonts w:cs="Calibri Light"/>
@@ -3330,7 +3330,7 @@
           <w:szCs w:val="32"/>
         </w:rPr>
       </w:pPr>
-      <w:bookmarkStart w:id="4" w:name="_Toc184292914"/>
+      <w:bookmarkStart w:id="4" w:name="_Toc184295482"/>
       <w:r>
         <w:rPr>
           <w:rFonts w:cs="Calibri Light"/>
@@ -3349,7 +3349,7 @@
         </w:numPr>
         <w:ind w:hanging="540"/>
       </w:pPr>
-      <w:bookmarkStart w:id="5" w:name="_Toc184292915"/>
+      <w:bookmarkStart w:id="5" w:name="_Toc184295483"/>
       <w:r>
         <w:t>Functional Requirements</w:t>
       </w:r>
@@ -3392,60 +3392,8 @@
       </w:pPr>
       <w:r>
         <w:lastRenderedPageBreak/>
-        <w:t>The system shall display a form to allow a user to enter student id, course prefix, course number, grade, and CRN.</w:t>
-      </w:r>
-    </w:p>
-    <w:p>
-      <w:pPr>
-        <w:pStyle w:val="ListParagraph"/>
-        <w:ind w:left="1800"/>
-      </w:pPr>
-      <w:r>
-        <w:rPr>
-          <w:noProof/>
-        </w:rPr>
-        <w:drawing>
-          <wp:inline distT="0" distB="0" distL="0" distR="0" wp14:anchorId="3B1E0CFA" wp14:editId="6C6F6347">
-            <wp:extent cx="4029075" cy="2438107"/>
-            <wp:effectExtent l="0" t="0" r="0" b="635"/>
-            <wp:docPr id="2093091164" name="Picture 1" descr="A screenshot of a computer&#10;&#10;Description automatically generated"/>
-            <wp:cNvGraphicFramePr>
-              <a:graphicFrameLocks xmlns:a="http://schemas.openxmlformats.org/drawingml/2006/main" noChangeAspect="1"/>
-            </wp:cNvGraphicFramePr>
-            <a:graphic xmlns:a="http://schemas.openxmlformats.org/drawingml/2006/main">
-              <a:graphicData uri="http://schemas.openxmlformats.org/drawingml/2006/picture">
-                <pic:pic xmlns:pic="http://schemas.openxmlformats.org/drawingml/2006/picture">
-                  <pic:nvPicPr>
-                    <pic:cNvPr id="2093091164" name="Picture 1" descr="A screenshot of a computer&#10;&#10;Description automatically generated"/>
-                    <pic:cNvPicPr/>
-                  </pic:nvPicPr>
-                  <pic:blipFill>
-                    <a:blip r:embed="rId9"/>
-                    <a:stretch>
-                      <a:fillRect/>
-                    </a:stretch>
-                  </pic:blipFill>
-                  <pic:spPr>
-                    <a:xfrm>
-                      <a:off x="0" y="0"/>
-                      <a:ext cx="4041965" cy="2445907"/>
-                    </a:xfrm>
-                    <a:prstGeom prst="rect">
-                      <a:avLst/>
-                    </a:prstGeom>
-                  </pic:spPr>
-                </pic:pic>
-              </a:graphicData>
-            </a:graphic>
-          </wp:inline>
-        </w:drawing>
-      </w:r>
-    </w:p>
-    <w:p>
-      <w:pPr>
-        <w:pStyle w:val="ListParagraph"/>
-        <w:ind w:left="1800"/>
-      </w:pPr>
+        <w:t>The system shall display a form to allow a user to enter student id, grade, and CRN.</w:t>
+      </w:r>
     </w:p>
     <w:p>
       <w:pPr>
@@ -3489,6 +3437,7 @@
         <w:t>If the record exists, the system shall display an error message to the user.</w:t>
       </w:r>
     </w:p>
+    <w:p/>
     <w:p>
       <w:pPr>
         <w:pStyle w:val="ListParagraph"/>
@@ -3499,9 +3448,9 @@
           <w:noProof/>
         </w:rPr>
         <w:drawing>
-          <wp:inline distT="0" distB="0" distL="0" distR="0" wp14:anchorId="26456E91" wp14:editId="2ADD273C">
-            <wp:extent cx="2565860" cy="1123950"/>
-            <wp:effectExtent l="0" t="0" r="6350" b="0"/>
+          <wp:inline distT="0" distB="0" distL="0" distR="0" wp14:anchorId="26456E91" wp14:editId="0A4E0DBE">
+            <wp:extent cx="2247900" cy="984671"/>
+            <wp:effectExtent l="0" t="0" r="0" b="6350"/>
             <wp:docPr id="858939592" name="Picture 1" descr="A red and white rectangular box with black text&#10;&#10;Description automatically generated"/>
             <wp:cNvGraphicFramePr>
               <a:graphicFrameLocks xmlns:a="http://schemas.openxmlformats.org/drawingml/2006/main" noChangeAspect="1"/>
@@ -3514,7 +3463,7 @@
                     <pic:cNvPicPr/>
                   </pic:nvPicPr>
                   <pic:blipFill>
-                    <a:blip r:embed="rId10"/>
+                    <a:blip r:embed="rId9"/>
                     <a:stretch>
                       <a:fillRect/>
                     </a:stretch>
@@ -3522,7 +3471,7 @@
                   <pic:spPr>
                     <a:xfrm>
                       <a:off x="0" y="0"/>
-                      <a:ext cx="2571630" cy="1126478"/>
+                      <a:ext cx="2272835" cy="995594"/>
                     </a:xfrm>
                     <a:prstGeom prst="rect">
                       <a:avLst/>
@@ -3544,6 +3493,12 @@
     <w:p>
       <w:pPr>
         <w:pStyle w:val="ListParagraph"/>
+        <w:ind w:left="2520"/>
+      </w:pPr>
+    </w:p>
+    <w:p>
+      <w:pPr>
+        <w:pStyle w:val="ListParagraph"/>
         <w:numPr>
           <w:ilvl w:val="2"/>
           <w:numId w:val="6"/>
@@ -3551,15 +3506,10 @@
         <w:ind w:left="2520"/>
       </w:pPr>
       <w:r>
-        <w:t xml:space="preserve">If the record doesn’t exist, the system shall add the record to the database and recalculate the new GPA for the </w:t>
-      </w:r>
-      <w:r>
-        <w:t>student and</w:t>
-      </w:r>
-      <w:r>
-        <w:t xml:space="preserve"> send a confirmation message to the user.</w:t>
-      </w:r>
-    </w:p>
+        <w:t>If the record doesn’t exist, the system shall add the record to the database.</w:t>
+      </w:r>
+    </w:p>
+    <w:p/>
     <w:p>
       <w:pPr>
         <w:pStyle w:val="ListParagraph"/>
@@ -3585,7 +3535,7 @@
                     <pic:cNvPicPr/>
                   </pic:nvPicPr>
                   <pic:blipFill>
-                    <a:blip r:embed="rId11"/>
+                    <a:blip r:embed="rId10"/>
                     <a:stretch>
                       <a:fillRect/>
                     </a:stretch>
@@ -3635,7 +3585,7 @@
         <w:ind w:left="1800"/>
       </w:pPr>
       <w:r>
-        <w:t>The user shall select the folder to be imported.</w:t>
+        <w:t>The user shall press the “Import Grades” button.</w:t>
       </w:r>
     </w:p>
     <w:p>
@@ -3648,9 +3598,10 @@
         <w:ind w:left="1800"/>
       </w:pPr>
       <w:r>
-        <w:t>The user shall press the “Import Grades” button.</w:t>
-      </w:r>
-    </w:p>
+        <w:t>The user shall select the folder to be imported.</w:t>
+      </w:r>
+    </w:p>
+    <w:p/>
     <w:p>
       <w:pPr>
         <w:pStyle w:val="ListParagraph"/>
@@ -3660,10 +3611,9 @@
         <w:rPr>
           <w:noProof/>
         </w:rPr>
-        <w:lastRenderedPageBreak/>
         <w:drawing>
-          <wp:inline distT="0" distB="0" distL="0" distR="0" wp14:anchorId="1226D699" wp14:editId="79DF9125">
-            <wp:extent cx="4019304" cy="2362200"/>
+          <wp:inline distT="0" distB="0" distL="0" distR="0" wp14:anchorId="1226D699" wp14:editId="7559C3A5">
+            <wp:extent cx="3409315" cy="2003702"/>
             <wp:effectExtent l="0" t="0" r="635" b="0"/>
             <wp:docPr id="1466779360" name="Picture 1" descr="A screenshot of a computer&#10;&#10;Description automatically generated"/>
             <wp:cNvGraphicFramePr>
@@ -3677,7 +3627,7 @@
                     <pic:cNvPicPr/>
                   </pic:nvPicPr>
                   <pic:blipFill>
-                    <a:blip r:embed="rId12"/>
+                    <a:blip r:embed="rId11"/>
                     <a:stretch>
                       <a:fillRect/>
                     </a:stretch>
@@ -3685,7 +3635,7 @@
                   <pic:spPr>
                     <a:xfrm>
                       <a:off x="0" y="0"/>
-                      <a:ext cx="4029635" cy="2368272"/>
+                      <a:ext cx="3440442" cy="2021996"/>
                     </a:xfrm>
                     <a:prstGeom prst="rect">
                       <a:avLst/>
@@ -3698,12 +3648,10 @@
         </w:drawing>
       </w:r>
     </w:p>
-    <w:p>
-      <w:pPr>
-        <w:pStyle w:val="ListParagraph"/>
-        <w:ind w:left="1800"/>
-      </w:pPr>
-    </w:p>
+    <w:p/>
+    <w:p/>
+    <w:p/>
+    <w:p/>
     <w:p>
       <w:pPr>
         <w:pStyle w:val="ListParagraph"/>
@@ -3714,6 +3662,7 @@
         <w:ind w:left="1800"/>
       </w:pPr>
       <w:r>
+        <w:lastRenderedPageBreak/>
         <w:t>The system shall check the existence of the records.</w:t>
       </w:r>
     </w:p>
@@ -3727,60 +3676,11 @@
         <w:ind w:left="2520"/>
       </w:pPr>
       <w:r>
-        <w:t>If the records exist, the system shall display an error message for the specific records.</w:t>
-      </w:r>
-    </w:p>
-    <w:p>
-      <w:pPr>
-        <w:pStyle w:val="ListParagraph"/>
-        <w:ind w:left="2520"/>
-      </w:pPr>
-      <w:r>
-        <w:rPr>
-          <w:noProof/>
-        </w:rPr>
-        <w:drawing>
-          <wp:inline distT="0" distB="0" distL="0" distR="0" wp14:anchorId="49AE79DF" wp14:editId="77FC0BA5">
-            <wp:extent cx="2695575" cy="1095528"/>
-            <wp:effectExtent l="0" t="0" r="0" b="9525"/>
-            <wp:docPr id="1160624701" name="Picture 1" descr="A red and white rectangular box with black text&#10;&#10;Description automatically generated"/>
-            <wp:cNvGraphicFramePr>
-              <a:graphicFrameLocks xmlns:a="http://schemas.openxmlformats.org/drawingml/2006/main" noChangeAspect="1"/>
-            </wp:cNvGraphicFramePr>
-            <a:graphic xmlns:a="http://schemas.openxmlformats.org/drawingml/2006/main">
-              <a:graphicData uri="http://schemas.openxmlformats.org/drawingml/2006/picture">
-                <pic:pic xmlns:pic="http://schemas.openxmlformats.org/drawingml/2006/picture">
-                  <pic:nvPicPr>
-                    <pic:cNvPr id="1160624701" name="Picture 1" descr="A red and white rectangular box with black text&#10;&#10;Description automatically generated"/>
-                    <pic:cNvPicPr/>
-                  </pic:nvPicPr>
-                  <pic:blipFill>
-                    <a:blip r:embed="rId13"/>
-                    <a:stretch>
-                      <a:fillRect/>
-                    </a:stretch>
-                  </pic:blipFill>
-                  <pic:spPr>
-                    <a:xfrm>
-                      <a:off x="0" y="0"/>
-                      <a:ext cx="2706701" cy="1100050"/>
-                    </a:xfrm>
-                    <a:prstGeom prst="rect">
-                      <a:avLst/>
-                    </a:prstGeom>
-                  </pic:spPr>
-                </pic:pic>
-              </a:graphicData>
-            </a:graphic>
-          </wp:inline>
-        </w:drawing>
-      </w:r>
-    </w:p>
-    <w:p>
-      <w:pPr>
-        <w:pStyle w:val="ListParagraph"/>
-        <w:ind w:left="2520"/>
-      </w:pPr>
+        <w:t xml:space="preserve">If the records exist, the system shall </w:t>
+      </w:r>
+      <w:r>
+        <w:t>skip inserting those records to avoid duplicates</w:t>
+      </w:r>
     </w:p>
     <w:p>
       <w:pPr>
@@ -3792,22 +3692,21 @@
         <w:ind w:left="2520"/>
       </w:pPr>
       <w:r>
-        <w:t>If the records do not exist, the system shall add the records to the database and recalculate the new GPA for the student and send a confirmation message to the user.</w:t>
-      </w:r>
-    </w:p>
-    <w:p>
-      <w:pPr>
-        <w:pStyle w:val="ListParagraph"/>
-        <w:ind w:left="2520"/>
-      </w:pPr>
-      <w:r>
         <w:rPr>
           <w:noProof/>
         </w:rPr>
         <w:drawing>
-          <wp:inline distT="0" distB="0" distL="0" distR="0" wp14:anchorId="733E37DE" wp14:editId="78321340">
-            <wp:extent cx="2209800" cy="1080031"/>
-            <wp:effectExtent l="0" t="0" r="0" b="6350"/>
+          <wp:anchor distT="0" distB="0" distL="114300" distR="114300" simplePos="0" relativeHeight="251681792" behindDoc="0" locked="0" layoutInCell="1" allowOverlap="1" wp14:anchorId="733E37DE" wp14:editId="113F2128">
+            <wp:simplePos x="0" y="0"/>
+            <wp:positionH relativeFrom="margin">
+              <wp:align>center</wp:align>
+            </wp:positionH>
+            <wp:positionV relativeFrom="paragraph">
+              <wp:posOffset>463550</wp:posOffset>
+            </wp:positionV>
+            <wp:extent cx="1799139" cy="879322"/>
+            <wp:effectExtent l="0" t="0" r="0" b="0"/>
+            <wp:wrapTopAndBottom/>
             <wp:docPr id="1085753032" name="Picture 1" descr="A screenshot of a computer&#10;&#10;Description automatically generated"/>
             <wp:cNvGraphicFramePr>
               <a:graphicFrameLocks xmlns:a="http://schemas.openxmlformats.org/drawingml/2006/main" noChangeAspect="1"/>
@@ -3820,7 +3719,13 @@
                     <pic:cNvPicPr/>
                   </pic:nvPicPr>
                   <pic:blipFill>
-                    <a:blip r:embed="rId14"/>
+                    <a:blip r:embed="rId12">
+                      <a:extLst>
+                        <a:ext uri="{28A0092B-C50C-407E-A947-70E740481C1C}">
+                          <a14:useLocalDpi xmlns:a14="http://schemas.microsoft.com/office/drawing/2010/main" val="0"/>
+                        </a:ext>
+                      </a:extLst>
+                    </a:blip>
                     <a:stretch>
                       <a:fillRect/>
                     </a:stretch>
@@ -3828,7 +3733,7 @@
                   <pic:spPr>
                     <a:xfrm>
                       <a:off x="0" y="0"/>
-                      <a:ext cx="2223689" cy="1086819"/>
+                      <a:ext cx="1799139" cy="879322"/>
                     </a:xfrm>
                     <a:prstGeom prst="rect">
                       <a:avLst/>
@@ -3837,16 +3742,20 @@
                 </pic:pic>
               </a:graphicData>
             </a:graphic>
-          </wp:inline>
+          </wp:anchor>
         </w:drawing>
       </w:r>
-    </w:p>
-    <w:p>
-      <w:pPr>
-        <w:pStyle w:val="ListParagraph"/>
-        <w:ind w:left="2520"/>
-      </w:pPr>
-    </w:p>
+      <w:r>
+        <w:t>If the records do not exist, the system shall add the records to the database</w:t>
+      </w:r>
+      <w:r>
+        <w:t xml:space="preserve"> </w:t>
+      </w:r>
+      <w:r>
+        <w:t>and send a confirmation message to the user</w:t>
+      </w:r>
+    </w:p>
+    <w:p/>
     <w:p>
       <w:pPr>
         <w:pStyle w:val="ListParagraph"/>
@@ -3873,6 +3782,7 @@
         <w:t>The user shall select the desired record from the list.</w:t>
       </w:r>
     </w:p>
+    <w:p/>
     <w:p>
       <w:pPr>
         <w:pStyle w:val="ListParagraph"/>
@@ -3882,7 +3792,6 @@
         <w:rPr>
           <w:noProof/>
         </w:rPr>
-        <w:lastRenderedPageBreak/>
         <w:drawing>
           <wp:inline distT="0" distB="0" distL="0" distR="0" wp14:anchorId="24BE3882" wp14:editId="39084A9B">
             <wp:extent cx="4281407" cy="2590800"/>
@@ -3899,7 +3808,7 @@
                     <pic:cNvPicPr/>
                   </pic:nvPicPr>
                   <pic:blipFill>
-                    <a:blip r:embed="rId15"/>
+                    <a:blip r:embed="rId13"/>
                     <a:stretch>
                       <a:fillRect/>
                     </a:stretch>
@@ -3949,31 +3858,21 @@
         <w:ind w:left="1800"/>
       </w:pPr>
       <w:r>
-        <w:t xml:space="preserve">The system shall display a form to allow </w:t>
-      </w:r>
-      <w:r>
-        <w:t xml:space="preserve">the </w:t>
-      </w:r>
-      <w:r>
-        <w:t xml:space="preserve">user to </w:t>
-      </w:r>
-      <w:r>
-        <w:t>edit the selected record.</w:t>
-      </w:r>
-    </w:p>
-    <w:p>
-      <w:pPr>
-        <w:pStyle w:val="ListParagraph"/>
-        <w:ind w:left="1800"/>
-      </w:pPr>
-      <w:r>
         <w:rPr>
           <w:noProof/>
         </w:rPr>
         <w:drawing>
-          <wp:inline distT="0" distB="0" distL="0" distR="0" wp14:anchorId="525152A3" wp14:editId="156F3A16">
+          <wp:anchor distT="0" distB="0" distL="114300" distR="114300" simplePos="0" relativeHeight="251682816" behindDoc="0" locked="0" layoutInCell="1" allowOverlap="1" wp14:anchorId="525152A3" wp14:editId="2ED35953">
+            <wp:simplePos x="0" y="0"/>
+            <wp:positionH relativeFrom="margin">
+              <wp:align>center</wp:align>
+            </wp:positionH>
+            <wp:positionV relativeFrom="paragraph">
+              <wp:posOffset>417830</wp:posOffset>
+            </wp:positionV>
             <wp:extent cx="1484506" cy="2028825"/>
             <wp:effectExtent l="0" t="0" r="1905" b="0"/>
+            <wp:wrapTopAndBottom/>
             <wp:docPr id="270209385" name="Picture 1" descr="A screenshot of a computer screen&#10;&#10;Description automatically generated"/>
             <wp:cNvGraphicFramePr>
               <a:graphicFrameLocks xmlns:a="http://schemas.openxmlformats.org/drawingml/2006/main" noChangeAspect="1"/>
@@ -3986,7 +3885,13 @@
                     <pic:cNvPicPr/>
                   </pic:nvPicPr>
                   <pic:blipFill>
-                    <a:blip r:embed="rId16"/>
+                    <a:blip r:embed="rId14">
+                      <a:extLst>
+                        <a:ext uri="{28A0092B-C50C-407E-A947-70E740481C1C}">
+                          <a14:useLocalDpi xmlns:a14="http://schemas.microsoft.com/office/drawing/2010/main" val="0"/>
+                        </a:ext>
+                      </a:extLst>
+                    </a:blip>
                     <a:stretch>
                       <a:fillRect/>
                     </a:stretch>
@@ -3994,7 +3899,7 @@
                   <pic:spPr>
                     <a:xfrm>
                       <a:off x="0" y="0"/>
-                      <a:ext cx="1491241" cy="2038030"/>
+                      <a:ext cx="1484506" cy="2028825"/>
                     </a:xfrm>
                     <a:prstGeom prst="rect">
                       <a:avLst/>
@@ -4003,16 +3908,23 @@
                 </pic:pic>
               </a:graphicData>
             </a:graphic>
-          </wp:inline>
+          </wp:anchor>
         </w:drawing>
       </w:r>
-    </w:p>
-    <w:p>
-      <w:pPr>
-        <w:pStyle w:val="ListParagraph"/>
-        <w:ind w:left="1800"/>
-      </w:pPr>
-    </w:p>
+      <w:r>
+        <w:t xml:space="preserve">The system shall display a form to allow </w:t>
+      </w:r>
+      <w:r>
+        <w:t xml:space="preserve">the </w:t>
+      </w:r>
+      <w:r>
+        <w:t xml:space="preserve">user to </w:t>
+      </w:r>
+      <w:r>
+        <w:t>edit the selected record.</w:t>
+      </w:r>
+    </w:p>
+    <w:p/>
     <w:p>
       <w:pPr>
         <w:pStyle w:val="ListParagraph"/>
@@ -4077,7 +3989,7 @@
                     <pic:cNvPicPr/>
                   </pic:nvPicPr>
                   <pic:blipFill>
-                    <a:blip r:embed="rId17"/>
+                    <a:blip r:embed="rId15"/>
                     <a:stretch>
                       <a:fillRect/>
                     </a:stretch>
@@ -4114,7 +4026,7 @@
         <w:ind w:left="2520"/>
       </w:pPr>
       <w:r>
-        <w:t>If the record doesn’t exist, the system shall add the record to the database and recalculate the new GPA for the student and send a confirmation message to the user.</w:t>
+        <w:t>If the record doesn’t exist, the system shall add the record to the database and send a confirmation message to the user.</w:t>
       </w:r>
     </w:p>
     <w:p>
@@ -4126,7 +4038,6 @@
         <w:rPr>
           <w:noProof/>
         </w:rPr>
-        <w:lastRenderedPageBreak/>
         <w:drawing>
           <wp:inline distT="0" distB="0" distL="0" distR="0" wp14:anchorId="43848069" wp14:editId="781EAF68">
             <wp:extent cx="2182729" cy="1066800"/>
@@ -4143,7 +4054,7 @@
                     <pic:cNvPicPr/>
                   </pic:nvPicPr>
                   <pic:blipFill>
-                    <a:blip r:embed="rId18"/>
+                    <a:blip r:embed="rId16"/>
                     <a:stretch>
                       <a:fillRect/>
                     </a:stretch>
@@ -4164,12 +4075,7 @@
         </w:drawing>
       </w:r>
     </w:p>
-    <w:p>
-      <w:pPr>
-        <w:pStyle w:val="ListParagraph"/>
-        <w:ind w:left="2520"/>
-      </w:pPr>
-    </w:p>
+    <w:p/>
     <w:p>
       <w:pPr>
         <w:pStyle w:val="ListParagraph"/>
@@ -4206,9 +4112,9 @@
           <w:noProof/>
         </w:rPr>
         <w:drawing>
-          <wp:inline distT="0" distB="0" distL="0" distR="0" wp14:anchorId="580B8A66" wp14:editId="4DC94AF6">
-            <wp:extent cx="4281407" cy="2590800"/>
-            <wp:effectExtent l="0" t="0" r="5080" b="0"/>
+          <wp:inline distT="0" distB="0" distL="0" distR="0" wp14:anchorId="580B8A66" wp14:editId="6D8C88AF">
+            <wp:extent cx="3743325" cy="2265192"/>
+            <wp:effectExtent l="0" t="0" r="0" b="1905"/>
             <wp:docPr id="1121259626" name="Picture 1" descr="A screenshot of a computer&#10;&#10;Description automatically generated"/>
             <wp:cNvGraphicFramePr>
               <a:graphicFrameLocks xmlns:a="http://schemas.openxmlformats.org/drawingml/2006/main" noChangeAspect="1"/>
@@ -4221,7 +4127,7 @@
                     <pic:cNvPicPr/>
                   </pic:nvPicPr>
                   <pic:blipFill>
-                    <a:blip r:embed="rId15"/>
+                    <a:blip r:embed="rId13"/>
                     <a:stretch>
                       <a:fillRect/>
                     </a:stretch>
@@ -4229,7 +4135,7 @@
                   <pic:spPr>
                     <a:xfrm>
                       <a:off x="0" y="0"/>
-                      <a:ext cx="4287265" cy="2594345"/>
+                      <a:ext cx="3755905" cy="2272804"/>
                     </a:xfrm>
                     <a:prstGeom prst="rect">
                       <a:avLst/>
@@ -4299,7 +4205,7 @@
                     <pic:cNvPicPr/>
                   </pic:nvPicPr>
                   <pic:blipFill>
-                    <a:blip r:embed="rId19"/>
+                    <a:blip r:embed="rId17"/>
                     <a:stretch>
                       <a:fillRect/>
                     </a:stretch>
@@ -4364,7 +4270,7 @@
                     <pic:cNvPicPr/>
                   </pic:nvPicPr>
                   <pic:blipFill>
-                    <a:blip r:embed="rId20"/>
+                    <a:blip r:embed="rId18"/>
                     <a:stretch>
                       <a:fillRect/>
                     </a:stretch>
@@ -4414,7 +4320,6 @@
         <w:ind w:left="1080"/>
       </w:pPr>
       <w:r>
-        <w:lastRenderedPageBreak/>
         <w:t>The system shall allow the user to print the transcript for a selected student.</w:t>
       </w:r>
     </w:p>
@@ -4444,6 +4349,7 @@
         <w:t>The system shall display a form to allow the user to enter the student id for the desired student transcript.</w:t>
       </w:r>
     </w:p>
+    <w:p/>
     <w:p>
       <w:pPr>
         <w:pStyle w:val="ListParagraph"/>
@@ -4469,7 +4375,7 @@
                     <pic:cNvPicPr/>
                   </pic:nvPicPr>
                   <pic:blipFill>
-                    <a:blip r:embed="rId21"/>
+                    <a:blip r:embed="rId19"/>
                     <a:stretch>
                       <a:fillRect/>
                     </a:stretch>
@@ -4547,7 +4453,7 @@
                     <pic:cNvPicPr/>
                   </pic:nvPicPr>
                   <pic:blipFill>
-                    <a:blip r:embed="rId22"/>
+                    <a:blip r:embed="rId20"/>
                     <a:stretch>
                       <a:fillRect/>
                     </a:stretch>
@@ -4583,8 +4489,9 @@
         </w:numPr>
         <w:ind w:hanging="540"/>
       </w:pPr>
-      <w:bookmarkStart w:id="6" w:name="_Toc184292916"/>
-      <w:r>
+      <w:bookmarkStart w:id="6" w:name="_Toc184295484"/>
+      <w:r>
+        <w:lastRenderedPageBreak/>
         <w:t>Non-functional Requirements</w:t>
       </w:r>
       <w:bookmarkEnd w:id="6"/>
@@ -4726,7 +4633,7 @@
           <w:szCs w:val="32"/>
         </w:rPr>
       </w:pPr>
-      <w:bookmarkStart w:id="7" w:name="_Toc184292917"/>
+      <w:bookmarkStart w:id="7" w:name="_Toc184295485"/>
       <w:r>
         <w:rPr>
           <w:rFonts w:cs="Calibri Light"/>
@@ -4737,16 +4644,23 @@
       </w:r>
       <w:bookmarkEnd w:id="7"/>
     </w:p>
-    <w:p/>
     <w:p>
       <w:r>
         <w:rPr>
           <w:noProof/>
         </w:rPr>
         <w:drawing>
-          <wp:inline distT="0" distB="0" distL="0" distR="0" wp14:anchorId="6080C81B" wp14:editId="03606F5B">
-            <wp:extent cx="5934075" cy="6343650"/>
-            <wp:effectExtent l="0" t="0" r="9525" b="0"/>
+          <wp:anchor distT="0" distB="0" distL="114300" distR="114300" simplePos="0" relativeHeight="251680768" behindDoc="0" locked="0" layoutInCell="1" allowOverlap="1" wp14:anchorId="6080C81B" wp14:editId="7409B272">
+            <wp:simplePos x="0" y="0"/>
+            <wp:positionH relativeFrom="margin">
+              <wp:align>center</wp:align>
+            </wp:positionH>
+            <wp:positionV relativeFrom="paragraph">
+              <wp:posOffset>243840</wp:posOffset>
+            </wp:positionV>
+            <wp:extent cx="5087623" cy="5438775"/>
+            <wp:effectExtent l="0" t="0" r="0" b="0"/>
+            <wp:wrapTopAndBottom/>
             <wp:docPr id="1223971971" name="Picture 1"/>
             <wp:cNvGraphicFramePr>
               <a:graphicFrameLocks xmlns:a="http://schemas.openxmlformats.org/drawingml/2006/main" noChangeAspect="1"/>
@@ -4761,7 +4675,7 @@
                     </pic:cNvPicPr>
                   </pic:nvPicPr>
                   <pic:blipFill>
-                    <a:blip r:embed="rId23">
+                    <a:blip r:embed="rId21">
                       <a:extLst>
                         <a:ext uri="{28A0092B-C50C-407E-A947-70E740481C1C}">
                           <a14:useLocalDpi xmlns:a14="http://schemas.microsoft.com/office/drawing/2010/main" val="0"/>
@@ -4776,7 +4690,7 @@
                   <pic:spPr bwMode="auto">
                     <a:xfrm>
                       <a:off x="0" y="0"/>
-                      <a:ext cx="5934075" cy="6343650"/>
+                      <a:ext cx="5087623" cy="5438775"/>
                     </a:xfrm>
                     <a:prstGeom prst="rect">
                       <a:avLst/>
@@ -4789,7 +4703,7 @@
                 </pic:pic>
               </a:graphicData>
             </a:graphic>
-          </wp:inline>
+          </wp:anchor>
         </w:drawing>
       </w:r>
     </w:p>
@@ -4797,12 +4711,13 @@
       <w:pPr>
         <w:ind w:firstLine="540"/>
       </w:pPr>
-      <w:r>
-        <w:t xml:space="preserve">Five use cases have been identified for this software system. First, the system shall allow the user to import grades from folder on their computer. The data stored in Excel files should be read and inserted into the database. Second, the system shall allow the user to add a single grade. The entered grade information should be inserted into the database. Third, the system shall allow the user to delete a grade. When the user selects the grade record to be deleted, the record should be removed from the database. Fourth, the system shall allow the user to edit a grade. When the user selects the grade record to be edited, the </w:t>
-      </w:r>
-      <w:r>
-        <w:lastRenderedPageBreak/>
-        <w:t xml:space="preserve">system should prompt the user to enter the updated grade information. The system should then update the grade record in the database. Fifth, the system shall allow the user to print the transcript of a student. The user shall enter a student </w:t>
+    </w:p>
+    <w:p>
+      <w:pPr>
+        <w:ind w:firstLine="540"/>
+      </w:pPr>
+      <w:r>
+        <w:t xml:space="preserve">Five use cases have been identified for this software system. First, the system shall allow the user to import grades from folder on their computer. The data stored in Excel files should be read and inserted into the database. Second, the system shall allow the user to add a single grade. The entered grade information should be inserted into the database. Third, the system shall allow the user to delete a grade. When the user selects the grade record to be deleted, the record should be removed from the database. Fourth, the system shall allow the user to edit a grade. When the user selects the grade record to be edited, the system should prompt the user to enter the updated grade information. The system should then update the grade record in the database. Fifth, the system shall allow the user to print the transcript of a student. The user shall enter a student </w:t>
       </w:r>
       <w:proofErr w:type="gramStart"/>
       <w:r>
@@ -4822,8 +4737,9 @@
         </w:numPr>
         <w:ind w:left="540" w:hanging="540"/>
       </w:pPr>
-      <w:bookmarkStart w:id="8" w:name="_Toc184292918"/>
-      <w:r>
+      <w:bookmarkStart w:id="8" w:name="_Toc184295486"/>
+      <w:r>
+        <w:lastRenderedPageBreak/>
         <w:t>Class</w:t>
       </w:r>
       <w:r>
@@ -4843,7 +4759,7 @@
           <w:noProof/>
         </w:rPr>
         <w:drawing>
-          <wp:anchor distT="0" distB="0" distL="114300" distR="114300" simplePos="0" relativeHeight="251674624" behindDoc="0" locked="0" layoutInCell="1" allowOverlap="1" wp14:anchorId="7A297E05" wp14:editId="128C2AC2">
+          <wp:anchor distT="0" distB="0" distL="114300" distR="114300" simplePos="0" relativeHeight="251674624" behindDoc="0" locked="0" layoutInCell="1" allowOverlap="1" wp14:anchorId="7A297E05" wp14:editId="68B9F6A4">
             <wp:simplePos x="0" y="0"/>
             <wp:positionH relativeFrom="margin">
               <wp:posOffset>38100</wp:posOffset>
@@ -4880,7 +4796,7 @@
                     </pic:cNvPicPr>
                   </pic:nvPicPr>
                   <pic:blipFill>
-                    <a:blip r:embed="rId24" cstate="print">
+                    <a:blip r:embed="rId22" cstate="print">
                       <a:extLst>
                         <a:ext uri="{28A0092B-C50C-407E-A947-70E740481C1C}">
                           <a14:useLocalDpi xmlns:a14="http://schemas.microsoft.com/office/drawing/2010/main" val="0"/>
@@ -4939,7 +4855,7 @@
         </w:numPr>
         <w:ind w:left="540" w:hanging="540"/>
       </w:pPr>
-      <w:bookmarkStart w:id="10" w:name="_Toc184292919"/>
+      <w:bookmarkStart w:id="10" w:name="_Toc184295487"/>
       <w:r>
         <w:lastRenderedPageBreak/>
         <w:t>Sequence Diagrams</w:t>
@@ -4953,7 +4869,7 @@
         <w:ind w:firstLine="540"/>
       </w:pPr>
       <w:bookmarkStart w:id="11" w:name="_Toc181641918"/>
-      <w:bookmarkStart w:id="12" w:name="_Toc184292920"/>
+      <w:bookmarkStart w:id="12" w:name="_Toc184295488"/>
       <w:r>
         <w:rPr>
           <w:noProof/>
@@ -4996,7 +4912,7 @@
                     </pic:cNvPicPr>
                   </pic:nvPicPr>
                   <pic:blipFill>
-                    <a:blip r:embed="rId25">
+                    <a:blip r:embed="rId23">
                       <a:extLst>
                         <a:ext uri="{28A0092B-C50C-407E-A947-70E740481C1C}">
                           <a14:useLocalDpi xmlns:a14="http://schemas.microsoft.com/office/drawing/2010/main" val="0"/>
@@ -5041,7 +4957,7 @@
         <w:ind w:firstLine="540"/>
       </w:pPr>
       <w:bookmarkStart w:id="13" w:name="_Toc181641919"/>
-      <w:bookmarkStart w:id="14" w:name="_Toc184292921"/>
+      <w:bookmarkStart w:id="14" w:name="_Toc184295489"/>
       <w:r>
         <w:t>Use Case 2: Add Grade</w:t>
       </w:r>
@@ -5054,7 +4970,7 @@
           <w:noProof/>
         </w:rPr>
         <w:drawing>
-          <wp:anchor distT="0" distB="0" distL="114300" distR="114300" simplePos="0" relativeHeight="251676672" behindDoc="0" locked="0" layoutInCell="1" allowOverlap="1" wp14:anchorId="1839E5B6" wp14:editId="5C1E5412">
+          <wp:anchor distT="0" distB="0" distL="114300" distR="114300" simplePos="0" relativeHeight="251676672" behindDoc="0" locked="0" layoutInCell="1" allowOverlap="1" wp14:anchorId="1839E5B6" wp14:editId="78BF94BC">
             <wp:simplePos x="0" y="0"/>
             <wp:positionH relativeFrom="margin">
               <wp:align>right</wp:align>
@@ -5091,7 +5007,7 @@
                     </pic:cNvPicPr>
                   </pic:nvPicPr>
                   <pic:blipFill>
-                    <a:blip r:embed="rId26" cstate="print">
+                    <a:blip r:embed="rId24" cstate="print">
                       <a:extLst>
                         <a:ext uri="{28A0092B-C50C-407E-A947-70E740481C1C}">
                           <a14:useLocalDpi xmlns:a14="http://schemas.microsoft.com/office/drawing/2010/main" val="0"/>
@@ -5125,7 +5041,7 @@
         <w:ind w:firstLine="540"/>
       </w:pPr>
       <w:bookmarkStart w:id="15" w:name="_Toc181641920"/>
-      <w:bookmarkStart w:id="16" w:name="_Toc184292922"/>
+      <w:bookmarkStart w:id="16" w:name="_Toc184295490"/>
       <w:r>
         <w:lastRenderedPageBreak/>
         <w:t>Use Case 3: Delete Grade</w:t>
@@ -5176,7 +5092,7 @@
                     </pic:cNvPicPr>
                   </pic:nvPicPr>
                   <pic:blipFill>
-                    <a:blip r:embed="rId27">
+                    <a:blip r:embed="rId25">
                       <a:extLst>
                         <a:ext uri="{28A0092B-C50C-407E-A947-70E740481C1C}">
                           <a14:useLocalDpi xmlns:a14="http://schemas.microsoft.com/office/drawing/2010/main" val="0"/>
@@ -5215,7 +5131,7 @@
         <w:ind w:firstLine="540"/>
       </w:pPr>
       <w:bookmarkStart w:id="17" w:name="_Toc181641921"/>
-      <w:bookmarkStart w:id="18" w:name="_Toc184292923"/>
+      <w:bookmarkStart w:id="18" w:name="_Toc184295491"/>
       <w:r>
         <w:t>Use Case 4: Edit Grade</w:t>
       </w:r>
@@ -5229,7 +5145,7 @@
           <w:noProof/>
         </w:rPr>
         <w:drawing>
-          <wp:anchor distT="0" distB="0" distL="114300" distR="114300" simplePos="0" relativeHeight="251678720" behindDoc="0" locked="0" layoutInCell="1" allowOverlap="1" wp14:anchorId="010C826C" wp14:editId="774CE5F1">
+          <wp:anchor distT="0" distB="0" distL="114300" distR="114300" simplePos="0" relativeHeight="251678720" behindDoc="0" locked="0" layoutInCell="1" allowOverlap="1" wp14:anchorId="010C826C" wp14:editId="09D62E6C">
             <wp:simplePos x="0" y="0"/>
             <wp:positionH relativeFrom="margin">
               <wp:align>right</wp:align>
@@ -5266,7 +5182,7 @@
                     </pic:cNvPicPr>
                   </pic:nvPicPr>
                   <pic:blipFill>
-                    <a:blip r:embed="rId28" cstate="print">
+                    <a:blip r:embed="rId26" cstate="print">
                       <a:extLst>
                         <a:ext uri="{28A0092B-C50C-407E-A947-70E740481C1C}">
                           <a14:useLocalDpi xmlns:a14="http://schemas.microsoft.com/office/drawing/2010/main" val="0"/>
@@ -5301,7 +5217,7 @@
         <w:ind w:firstLine="540"/>
       </w:pPr>
       <w:bookmarkStart w:id="19" w:name="_Toc181641922"/>
-      <w:bookmarkStart w:id="20" w:name="_Toc184292924"/>
+      <w:bookmarkStart w:id="20" w:name="_Toc184295492"/>
       <w:r>
         <w:lastRenderedPageBreak/>
         <w:t>Use Case 5: Print Transcript</w:t>
@@ -5327,7 +5243,7 @@
           <w:noProof/>
         </w:rPr>
         <w:drawing>
-          <wp:anchor distT="0" distB="0" distL="114300" distR="114300" simplePos="0" relativeHeight="251679744" behindDoc="0" locked="0" layoutInCell="1" allowOverlap="1" wp14:anchorId="4BBF9E6E" wp14:editId="31F74CDF">
+          <wp:anchor distT="0" distB="0" distL="114300" distR="114300" simplePos="0" relativeHeight="251679744" behindDoc="0" locked="0" layoutInCell="1" allowOverlap="1" wp14:anchorId="4BBF9E6E" wp14:editId="57F269EB">
             <wp:simplePos x="0" y="0"/>
             <wp:positionH relativeFrom="margin">
               <wp:align>right</wp:align>
@@ -5364,7 +5280,7 @@
                     </pic:cNvPicPr>
                   </pic:nvPicPr>
                   <pic:blipFill>
-                    <a:blip r:embed="rId29" cstate="print">
+                    <a:blip r:embed="rId27" cstate="print">
                       <a:extLst>
                         <a:ext uri="{28A0092B-C50C-407E-A947-70E740481C1C}">
                           <a14:useLocalDpi xmlns:a14="http://schemas.microsoft.com/office/drawing/2010/main" val="0"/>
@@ -5435,7 +5351,7 @@
         <w:ind w:left="540" w:hanging="540"/>
       </w:pPr>
       <w:bookmarkStart w:id="21" w:name="_Toc181870282"/>
-      <w:bookmarkStart w:id="22" w:name="_Toc184292925"/>
+      <w:bookmarkStart w:id="22" w:name="_Toc184295493"/>
       <w:r>
         <w:lastRenderedPageBreak/>
         <w:t>Activity Diagrams</w:t>
@@ -5448,7 +5364,7 @@
         <w:pStyle w:val="Heading2"/>
         <w:ind w:firstLine="540"/>
       </w:pPr>
-      <w:bookmarkStart w:id="23" w:name="_Toc184292926"/>
+      <w:bookmarkStart w:id="23" w:name="_Toc184295494"/>
       <w:r>
         <w:t>Use Case 1: Import Grades</w:t>
       </w:r>
@@ -5486,7 +5402,7 @@
                     </pic:cNvPicPr>
                   </pic:nvPicPr>
                   <pic:blipFill>
-                    <a:blip r:embed="rId30">
+                    <a:blip r:embed="rId28">
                       <a:extLst>
                         <a:ext uri="{28A0092B-C50C-407E-A947-70E740481C1C}">
                           <a14:useLocalDpi xmlns:a14="http://schemas.microsoft.com/office/drawing/2010/main" val="0"/>
@@ -5538,7 +5454,7 @@
         <w:pStyle w:val="Heading2"/>
         <w:ind w:firstLine="540"/>
       </w:pPr>
-      <w:bookmarkStart w:id="24" w:name="_Toc184292927"/>
+      <w:bookmarkStart w:id="24" w:name="_Toc184295495"/>
       <w:r>
         <w:lastRenderedPageBreak/>
         <w:t>Use Case 2: Add Grade</w:t>
@@ -5572,6 +5488,190 @@
                 <pic:pic xmlns:pic="http://schemas.openxmlformats.org/drawingml/2006/picture">
                   <pic:nvPicPr>
                     <pic:cNvPr id="1139759364" name="Picture 8" descr="A diagram of a system&#10;&#10;Description automatically generated"/>
+                    <pic:cNvPicPr>
+                      <a:picLocks noChangeAspect="1" noChangeArrowheads="1"/>
+                    </pic:cNvPicPr>
+                  </pic:nvPicPr>
+                  <pic:blipFill>
+                    <a:blip r:embed="rId29">
+                      <a:extLst>
+                        <a:ext uri="{28A0092B-C50C-407E-A947-70E740481C1C}">
+                          <a14:useLocalDpi xmlns:a14="http://schemas.microsoft.com/office/drawing/2010/main" val="0"/>
+                        </a:ext>
+                      </a:extLst>
+                    </a:blip>
+                    <a:srcRect/>
+                    <a:stretch>
+                      <a:fillRect/>
+                    </a:stretch>
+                  </pic:blipFill>
+                  <pic:spPr bwMode="auto">
+                    <a:xfrm>
+                      <a:off x="0" y="0"/>
+                      <a:ext cx="5943600" cy="3562350"/>
+                    </a:xfrm>
+                    <a:prstGeom prst="rect">
+                      <a:avLst/>
+                    </a:prstGeom>
+                    <a:noFill/>
+                    <a:ln>
+                      <a:noFill/>
+                    </a:ln>
+                  </pic:spPr>
+                </pic:pic>
+              </a:graphicData>
+            </a:graphic>
+          </wp:inline>
+        </w:drawing>
+      </w:r>
+      <w:r>
+        <w:rPr>
+          <w:b/>
+          <w:bCs/>
+        </w:rPr>
+        <w:br/>
+      </w:r>
+    </w:p>
+    <w:p>
+      <w:pPr>
+        <w:ind w:left="540"/>
+        <w:rPr>
+          <w:b/>
+          <w:bCs/>
+        </w:rPr>
+      </w:pPr>
+    </w:p>
+    <w:p>
+      <w:pPr>
+        <w:pStyle w:val="Heading2"/>
+        <w:ind w:firstLine="540"/>
+      </w:pPr>
+      <w:bookmarkStart w:id="25" w:name="_Toc184295496"/>
+      <w:r>
+        <w:lastRenderedPageBreak/>
+        <w:t>Use Case 3: Delete Grade</w:t>
+      </w:r>
+      <w:bookmarkEnd w:id="25"/>
+    </w:p>
+    <w:p>
+      <w:pPr>
+        <w:ind w:left="540"/>
+        <w:rPr>
+          <w:b/>
+          <w:bCs/>
+        </w:rPr>
+      </w:pPr>
+      <w:r>
+        <w:rPr>
+          <w:b/>
+          <w:bCs/>
+          <w:noProof/>
+        </w:rPr>
+        <w:drawing>
+          <wp:inline distT="0" distB="0" distL="0" distR="0" wp14:anchorId="40C66578" wp14:editId="28BC3E97">
+            <wp:extent cx="5943600" cy="3562350"/>
+            <wp:effectExtent l="0" t="0" r="0" b="0"/>
+            <wp:docPr id="1170182191" name="Picture 10" descr="A screenshot of a computer&#10;&#10;Description automatically generated"/>
+            <wp:cNvGraphicFramePr>
+              <a:graphicFrameLocks xmlns:a="http://schemas.openxmlformats.org/drawingml/2006/main" noChangeAspect="1"/>
+            </wp:cNvGraphicFramePr>
+            <a:graphic xmlns:a="http://schemas.openxmlformats.org/drawingml/2006/main">
+              <a:graphicData uri="http://schemas.openxmlformats.org/drawingml/2006/picture">
+                <pic:pic xmlns:pic="http://schemas.openxmlformats.org/drawingml/2006/picture">
+                  <pic:nvPicPr>
+                    <pic:cNvPr id="1170182191" name="Picture 10" descr="A screenshot of a computer&#10;&#10;Description automatically generated"/>
+                    <pic:cNvPicPr>
+                      <a:picLocks noChangeAspect="1" noChangeArrowheads="1"/>
+                    </pic:cNvPicPr>
+                  </pic:nvPicPr>
+                  <pic:blipFill>
+                    <a:blip r:embed="rId30">
+                      <a:extLst>
+                        <a:ext uri="{28A0092B-C50C-407E-A947-70E740481C1C}">
+                          <a14:useLocalDpi xmlns:a14="http://schemas.microsoft.com/office/drawing/2010/main" val="0"/>
+                        </a:ext>
+                      </a:extLst>
+                    </a:blip>
+                    <a:srcRect/>
+                    <a:stretch>
+                      <a:fillRect/>
+                    </a:stretch>
+                  </pic:blipFill>
+                  <pic:spPr bwMode="auto">
+                    <a:xfrm>
+                      <a:off x="0" y="0"/>
+                      <a:ext cx="5943600" cy="3562350"/>
+                    </a:xfrm>
+                    <a:prstGeom prst="rect">
+                      <a:avLst/>
+                    </a:prstGeom>
+                    <a:noFill/>
+                    <a:ln>
+                      <a:noFill/>
+                    </a:ln>
+                  </pic:spPr>
+                </pic:pic>
+              </a:graphicData>
+            </a:graphic>
+          </wp:inline>
+        </w:drawing>
+      </w:r>
+      <w:r>
+        <w:rPr>
+          <w:b/>
+          <w:bCs/>
+        </w:rPr>
+        <w:br/>
+      </w:r>
+    </w:p>
+    <w:p>
+      <w:pPr>
+        <w:ind w:left="540"/>
+        <w:rPr>
+          <w:b/>
+          <w:bCs/>
+        </w:rPr>
+      </w:pPr>
+    </w:p>
+    <w:p>
+      <w:pPr>
+        <w:pStyle w:val="Heading2"/>
+        <w:ind w:firstLine="540"/>
+      </w:pPr>
+      <w:bookmarkStart w:id="26" w:name="_Toc184295497"/>
+      <w:r>
+        <w:lastRenderedPageBreak/>
+        <w:t>Use Case 4: Edit Grade</w:t>
+      </w:r>
+      <w:bookmarkEnd w:id="26"/>
+    </w:p>
+    <w:p>
+      <w:pPr>
+        <w:ind w:left="540"/>
+        <w:rPr>
+          <w:b/>
+          <w:bCs/>
+        </w:rPr>
+      </w:pPr>
+      <w:r>
+        <w:rPr>
+          <w:b/>
+          <w:bCs/>
+          <w:noProof/>
+        </w:rPr>
+        <w:drawing>
+          <wp:inline distT="0" distB="0" distL="0" distR="0" wp14:anchorId="7985D99E" wp14:editId="61D1D8A7">
+            <wp:extent cx="5943600" cy="3562350"/>
+            <wp:effectExtent l="0" t="0" r="0" b="0"/>
+            <wp:docPr id="883790280" name="Picture 12" descr="A screenshot of a computer&#10;&#10;Description automatically generated"/>
+            <wp:cNvGraphicFramePr>
+              <a:graphicFrameLocks xmlns:a="http://schemas.openxmlformats.org/drawingml/2006/main" noChangeAspect="1"/>
+            </wp:cNvGraphicFramePr>
+            <a:graphic xmlns:a="http://schemas.openxmlformats.org/drawingml/2006/main">
+              <a:graphicData uri="http://schemas.openxmlformats.org/drawingml/2006/picture">
+                <pic:pic xmlns:pic="http://schemas.openxmlformats.org/drawingml/2006/picture">
+                  <pic:nvPicPr>
+                    <pic:cNvPr id="883790280" name="Picture 12" descr="A screenshot of a computer&#10;&#10;Description automatically generated"/>
                     <pic:cNvPicPr>
                       <a:picLocks noChangeAspect="1" noChangeArrowheads="1"/>
                     </pic:cNvPicPr>
@@ -5630,191 +5730,7 @@
         <w:pStyle w:val="Heading2"/>
         <w:ind w:firstLine="540"/>
       </w:pPr>
-      <w:bookmarkStart w:id="25" w:name="_Toc184292928"/>
-      <w:r>
-        <w:lastRenderedPageBreak/>
-        <w:t>Use Case 3: Delete Grade</w:t>
-      </w:r>
-      <w:bookmarkEnd w:id="25"/>
-    </w:p>
-    <w:p>
-      <w:pPr>
-        <w:ind w:left="540"/>
-        <w:rPr>
-          <w:b/>
-          <w:bCs/>
-        </w:rPr>
-      </w:pPr>
-      <w:r>
-        <w:rPr>
-          <w:b/>
-          <w:bCs/>
-          <w:noProof/>
-        </w:rPr>
-        <w:drawing>
-          <wp:inline distT="0" distB="0" distL="0" distR="0" wp14:anchorId="40C66578" wp14:editId="28BC3E97">
-            <wp:extent cx="5943600" cy="3562350"/>
-            <wp:effectExtent l="0" t="0" r="0" b="0"/>
-            <wp:docPr id="1170182191" name="Picture 10" descr="A screenshot of a computer&#10;&#10;Description automatically generated"/>
-            <wp:cNvGraphicFramePr>
-              <a:graphicFrameLocks xmlns:a="http://schemas.openxmlformats.org/drawingml/2006/main" noChangeAspect="1"/>
-            </wp:cNvGraphicFramePr>
-            <a:graphic xmlns:a="http://schemas.openxmlformats.org/drawingml/2006/main">
-              <a:graphicData uri="http://schemas.openxmlformats.org/drawingml/2006/picture">
-                <pic:pic xmlns:pic="http://schemas.openxmlformats.org/drawingml/2006/picture">
-                  <pic:nvPicPr>
-                    <pic:cNvPr id="1170182191" name="Picture 10" descr="A screenshot of a computer&#10;&#10;Description automatically generated"/>
-                    <pic:cNvPicPr>
-                      <a:picLocks noChangeAspect="1" noChangeArrowheads="1"/>
-                    </pic:cNvPicPr>
-                  </pic:nvPicPr>
-                  <pic:blipFill>
-                    <a:blip r:embed="rId32">
-                      <a:extLst>
-                        <a:ext uri="{28A0092B-C50C-407E-A947-70E740481C1C}">
-                          <a14:useLocalDpi xmlns:a14="http://schemas.microsoft.com/office/drawing/2010/main" val="0"/>
-                        </a:ext>
-                      </a:extLst>
-                    </a:blip>
-                    <a:srcRect/>
-                    <a:stretch>
-                      <a:fillRect/>
-                    </a:stretch>
-                  </pic:blipFill>
-                  <pic:spPr bwMode="auto">
-                    <a:xfrm>
-                      <a:off x="0" y="0"/>
-                      <a:ext cx="5943600" cy="3562350"/>
-                    </a:xfrm>
-                    <a:prstGeom prst="rect">
-                      <a:avLst/>
-                    </a:prstGeom>
-                    <a:noFill/>
-                    <a:ln>
-                      <a:noFill/>
-                    </a:ln>
-                  </pic:spPr>
-                </pic:pic>
-              </a:graphicData>
-            </a:graphic>
-          </wp:inline>
-        </w:drawing>
-      </w:r>
-      <w:r>
-        <w:rPr>
-          <w:b/>
-          <w:bCs/>
-        </w:rPr>
-        <w:br/>
-      </w:r>
-    </w:p>
-    <w:p>
-      <w:pPr>
-        <w:ind w:left="540"/>
-        <w:rPr>
-          <w:b/>
-          <w:bCs/>
-        </w:rPr>
-      </w:pPr>
-    </w:p>
-    <w:p>
-      <w:pPr>
-        <w:pStyle w:val="Heading2"/>
-        <w:ind w:firstLine="540"/>
-      </w:pPr>
-      <w:bookmarkStart w:id="26" w:name="_Toc184292929"/>
-      <w:r>
-        <w:lastRenderedPageBreak/>
-        <w:t>Use Case 4: Edit Grade</w:t>
-      </w:r>
-      <w:bookmarkEnd w:id="26"/>
-    </w:p>
-    <w:p>
-      <w:pPr>
-        <w:ind w:left="540"/>
-        <w:rPr>
-          <w:b/>
-          <w:bCs/>
-        </w:rPr>
-      </w:pPr>
-      <w:r>
-        <w:rPr>
-          <w:b/>
-          <w:bCs/>
-          <w:noProof/>
-        </w:rPr>
-        <w:drawing>
-          <wp:inline distT="0" distB="0" distL="0" distR="0" wp14:anchorId="7985D99E" wp14:editId="61D1D8A7">
-            <wp:extent cx="5943600" cy="3562350"/>
-            <wp:effectExtent l="0" t="0" r="0" b="0"/>
-            <wp:docPr id="883790280" name="Picture 12" descr="A screenshot of a computer&#10;&#10;Description automatically generated"/>
-            <wp:cNvGraphicFramePr>
-              <a:graphicFrameLocks xmlns:a="http://schemas.openxmlformats.org/drawingml/2006/main" noChangeAspect="1"/>
-            </wp:cNvGraphicFramePr>
-            <a:graphic xmlns:a="http://schemas.openxmlformats.org/drawingml/2006/main">
-              <a:graphicData uri="http://schemas.openxmlformats.org/drawingml/2006/picture">
-                <pic:pic xmlns:pic="http://schemas.openxmlformats.org/drawingml/2006/picture">
-                  <pic:nvPicPr>
-                    <pic:cNvPr id="883790280" name="Picture 12" descr="A screenshot of a computer&#10;&#10;Description automatically generated"/>
-                    <pic:cNvPicPr>
-                      <a:picLocks noChangeAspect="1" noChangeArrowheads="1"/>
-                    </pic:cNvPicPr>
-                  </pic:nvPicPr>
-                  <pic:blipFill>
-                    <a:blip r:embed="rId33">
-                      <a:extLst>
-                        <a:ext uri="{28A0092B-C50C-407E-A947-70E740481C1C}">
-                          <a14:useLocalDpi xmlns:a14="http://schemas.microsoft.com/office/drawing/2010/main" val="0"/>
-                        </a:ext>
-                      </a:extLst>
-                    </a:blip>
-                    <a:srcRect/>
-                    <a:stretch>
-                      <a:fillRect/>
-                    </a:stretch>
-                  </pic:blipFill>
-                  <pic:spPr bwMode="auto">
-                    <a:xfrm>
-                      <a:off x="0" y="0"/>
-                      <a:ext cx="5943600" cy="3562350"/>
-                    </a:xfrm>
-                    <a:prstGeom prst="rect">
-                      <a:avLst/>
-                    </a:prstGeom>
-                    <a:noFill/>
-                    <a:ln>
-                      <a:noFill/>
-                    </a:ln>
-                  </pic:spPr>
-                </pic:pic>
-              </a:graphicData>
-            </a:graphic>
-          </wp:inline>
-        </w:drawing>
-      </w:r>
-      <w:r>
-        <w:rPr>
-          <w:b/>
-          <w:bCs/>
-        </w:rPr>
-        <w:br/>
-      </w:r>
-    </w:p>
-    <w:p>
-      <w:pPr>
-        <w:ind w:left="540"/>
-        <w:rPr>
-          <w:b/>
-          <w:bCs/>
-        </w:rPr>
-      </w:pPr>
-    </w:p>
-    <w:p>
-      <w:pPr>
-        <w:pStyle w:val="Heading2"/>
-        <w:ind w:firstLine="540"/>
-      </w:pPr>
-      <w:bookmarkStart w:id="27" w:name="_Toc184292930"/>
+      <w:bookmarkStart w:id="27" w:name="_Toc184295498"/>
       <w:r>
         <w:lastRenderedPageBreak/>
         <w:t>Use Case 5: Print Transcript</w:t>
@@ -5853,7 +5769,7 @@
                     </pic:cNvPicPr>
                   </pic:nvPicPr>
                   <pic:blipFill>
-                    <a:blip r:embed="rId34">
+                    <a:blip r:embed="rId32">
                       <a:extLst>
                         <a:ext uri="{28A0092B-C50C-407E-A947-70E740481C1C}">
                           <a14:useLocalDpi xmlns:a14="http://schemas.microsoft.com/office/drawing/2010/main" val="0"/>
@@ -5911,7 +5827,7 @@
         <w:ind w:left="540" w:hanging="540"/>
       </w:pPr>
       <w:bookmarkStart w:id="28" w:name="_Toc181870283"/>
-      <w:bookmarkStart w:id="29" w:name="_Toc184292931"/>
+      <w:bookmarkStart w:id="29" w:name="_Toc184295499"/>
       <w:r>
         <w:lastRenderedPageBreak/>
         <w:t>State Diagram</w:t>
@@ -5943,7 +5859,7 @@
                     <pic:cNvPicPr/>
                   </pic:nvPicPr>
                   <pic:blipFill>
-                    <a:blip r:embed="rId35" cstate="print">
+                    <a:blip r:embed="rId33" cstate="print">
                       <a:extLst>
                         <a:ext uri="{28A0092B-C50C-407E-A947-70E740481C1C}">
                           <a14:useLocalDpi xmlns:a14="http://schemas.microsoft.com/office/drawing/2010/main" val="0"/>
@@ -5980,7 +5896,7 @@
         <w:ind w:left="540" w:hanging="540"/>
       </w:pPr>
       <w:bookmarkStart w:id="30" w:name="_Toc181870284"/>
-      <w:bookmarkStart w:id="31" w:name="_Toc184292932"/>
+      <w:bookmarkStart w:id="31" w:name="_Toc184295500"/>
       <w:r>
         <w:t>Database Design</w:t>
       </w:r>
@@ -6000,7 +5916,7 @@
         <w:ind w:left="450" w:firstLine="0"/>
       </w:pPr>
       <w:bookmarkStart w:id="32" w:name="_Toc181870285"/>
-      <w:bookmarkStart w:id="33" w:name="_Toc184292933"/>
+      <w:bookmarkStart w:id="33" w:name="_Toc184295501"/>
       <w:r>
         <w:t>ER Diagram</w:t>
       </w:r>
@@ -6031,7 +5947,7 @@
                     <pic:cNvPicPr/>
                   </pic:nvPicPr>
                   <pic:blipFill>
-                    <a:blip r:embed="rId36" cstate="print">
+                    <a:blip r:embed="rId34" cstate="print">
                       <a:extLst>
                         <a:ext uri="{28A0092B-C50C-407E-A947-70E740481C1C}">
                           <a14:useLocalDpi xmlns:a14="http://schemas.microsoft.com/office/drawing/2010/main" val="0"/>
@@ -6071,7 +5987,7 @@
         <w:ind w:left="450" w:firstLine="0"/>
       </w:pPr>
       <w:bookmarkStart w:id="34" w:name="_Toc181870286"/>
-      <w:bookmarkStart w:id="35" w:name="_Toc184292934"/>
+      <w:bookmarkStart w:id="35" w:name="_Toc184295502"/>
       <w:r>
         <w:lastRenderedPageBreak/>
         <w:t>Table Schema</w:t>
@@ -6103,7 +6019,7 @@
                     <pic:cNvPicPr/>
                   </pic:nvPicPr>
                   <pic:blipFill>
-                    <a:blip r:embed="rId37" cstate="print">
+                    <a:blip r:embed="rId35" cstate="print">
                       <a:extLst>
                         <a:ext uri="{28A0092B-C50C-407E-A947-70E740481C1C}">
                           <a14:useLocalDpi xmlns:a14="http://schemas.microsoft.com/office/drawing/2010/main" val="0"/>
@@ -6139,7 +6055,7 @@
         </w:numPr>
         <w:ind w:left="540" w:hanging="540"/>
       </w:pPr>
-      <w:bookmarkStart w:id="36" w:name="_Toc184292935"/>
+      <w:bookmarkStart w:id="36" w:name="_Toc184295503"/>
       <w:r>
         <w:t>Conclusion</w:t>
       </w:r>
@@ -6191,8 +6107,8 @@
     </w:p>
     <w:p/>
     <w:sectPr>
-      <w:footerReference w:type="even" r:id="rId38"/>
-      <w:footerReference w:type="default" r:id="rId39"/>
+      <w:footerReference w:type="even" r:id="rId36"/>
+      <w:footerReference w:type="default" r:id="rId37"/>
       <w:pgSz w:w="12240" w:h="15840"/>
       <w:pgMar w:top="1440" w:right="1440" w:bottom="1440" w:left="1440" w:header="720" w:footer="720" w:gutter="0"/>
       <w:pgNumType w:start="0"/>

</xml_diff>